<commit_message>
ETL DOC for dimensions
</commit_message>
<xml_diff>
--- a/Source/Dimensions/Warehouse/ETL Documentation For Dimensions.docx
+++ b/Source/Dimensions/Warehouse/ETL Documentation For Dimensions.docx
@@ -9,17 +9,17 @@
           <w:rFonts w:ascii="Vazir" w:hAnsi="Vazir" w:cs="Vazir"/>
           <w:b/>
           <w:bCs/>
-          <w:sz w:val="28"/>
-          <w:szCs w:val="28"/>
-        </w:rPr>
-      </w:pPr>
-      <w:r>
-        <w:rPr>
-          <w:rFonts w:ascii="Vazir" w:hAnsi="Vazir" w:cs="Vazir"/>
-          <w:b/>
-          <w:bCs/>
-          <w:sz w:val="28"/>
-          <w:szCs w:val="28"/>
+          <w:sz w:val="36"/>
+          <w:szCs w:val="36"/>
+        </w:rPr>
+      </w:pPr>
+      <w:r>
+        <w:rPr>
+          <w:rFonts w:ascii="Vazir" w:hAnsi="Vazir" w:cs="Vazir"/>
+          <w:b/>
+          <w:bCs/>
+          <w:sz w:val="36"/>
+          <w:szCs w:val="36"/>
           <w:highlight w:val="yellow"/>
         </w:rPr>
         <w:t>ETL Documentation for Dimensions</w:t>
@@ -31,8 +31,8 @@
           <w:rFonts w:ascii="Vazir" w:hAnsi="Vazir" w:cs="Vazir"/>
           <w:b/>
           <w:bCs/>
-          <w:sz w:val="28"/>
-          <w:szCs w:val="28"/>
+          <w:sz w:val="24"/>
+          <w:szCs w:val="24"/>
         </w:rPr>
       </w:pPr>
     </w:p>
@@ -48,22 +48,22 @@
           <w:rFonts w:ascii="Vazir" w:hAnsi="Vazir" w:cs="Vazir"/>
           <w:b/>
           <w:bCs/>
-          <w:sz w:val="28"/>
-          <w:szCs w:val="28"/>
-        </w:rPr>
-      </w:pPr>
-      <w:proofErr w:type="spellStart"/>
-      <w:r>
-        <w:rPr>
-          <w:rFonts w:ascii="Vazir" w:hAnsi="Vazir" w:cs="Vazir"/>
-          <w:b/>
-          <w:bCs/>
-          <w:sz w:val="28"/>
-          <w:szCs w:val="28"/>
+          <w:sz w:val="24"/>
+          <w:szCs w:val="24"/>
+          <w:highlight w:val="cyan"/>
+        </w:rPr>
+      </w:pPr>
+      <w:r>
+        <w:rPr>
+          <w:rFonts w:ascii="Vazir" w:hAnsi="Vazir" w:cs="Vazir"/>
+          <w:b/>
+          <w:bCs/>
+          <w:sz w:val="24"/>
+          <w:szCs w:val="24"/>
+          <w:highlight w:val="cyan"/>
         </w:rPr>
         <w:t>DimStockGroup</w:t>
       </w:r>
-      <w:proofErr w:type="spellEnd"/>
     </w:p>
     <w:p>
       <w:pPr>
@@ -77,22 +77,20 @@
           <w:rFonts w:ascii="Vazir" w:hAnsi="Vazir" w:cs="Vazir"/>
           <w:b/>
           <w:bCs/>
-          <w:sz w:val="28"/>
-          <w:szCs w:val="28"/>
-        </w:rPr>
-      </w:pPr>
-      <w:proofErr w:type="spellStart"/>
-      <w:r>
-        <w:rPr>
-          <w:rFonts w:ascii="Vazir" w:hAnsi="Vazir" w:cs="Vazir"/>
-          <w:b/>
-          <w:bCs/>
-          <w:sz w:val="28"/>
-          <w:szCs w:val="28"/>
+          <w:sz w:val="24"/>
+          <w:szCs w:val="24"/>
+        </w:rPr>
+      </w:pPr>
+      <w:r>
+        <w:rPr>
+          <w:rFonts w:ascii="Vazir" w:hAnsi="Vazir" w:cs="Vazir"/>
+          <w:b/>
+          <w:bCs/>
+          <w:sz w:val="24"/>
+          <w:szCs w:val="24"/>
         </w:rPr>
         <w:t>StockGroupID</w:t>
       </w:r>
-      <w:proofErr w:type="spellEnd"/>
     </w:p>
     <w:p>
       <w:pPr>
@@ -106,36 +104,37 @@
           <w:rFonts w:ascii="Vazir" w:hAnsi="Vazir" w:cs="Vazir"/>
           <w:b/>
           <w:bCs/>
-          <w:sz w:val="28"/>
-          <w:szCs w:val="28"/>
-        </w:rPr>
-      </w:pPr>
-      <w:r>
-        <w:rPr>
-          <w:rFonts w:ascii="Vazir" w:hAnsi="Vazir" w:cs="Vazir" w:hint="cs"/>
-          <w:sz w:val="28"/>
-          <w:szCs w:val="28"/>
+          <w:sz w:val="24"/>
+          <w:szCs w:val="24"/>
+        </w:rPr>
+      </w:pPr>
+      <w:r>
+        <w:rPr>
+          <w:rFonts w:ascii="Vazir" w:hAnsi="Vazir" w:cs="Vazir"/>
+          <w:sz w:val="24"/>
+          <w:szCs w:val="24"/>
           <w:rtl/>
           <w:lang w:bidi="fa-IR"/>
         </w:rPr>
         <w:t xml:space="preserve">این فیلد توسط جدول </w:t>
       </w:r>
-      <w:proofErr w:type="spellStart"/>
-      <w:r>
-        <w:rPr>
-          <w:rFonts w:ascii="Vazir" w:hAnsi="Vazir" w:cs="Vazir"/>
-          <w:sz w:val="28"/>
-          <w:szCs w:val="28"/>
+      <w:r>
+        <w:rPr>
+          <w:rFonts w:ascii="Vazir" w:hAnsi="Vazir" w:cs="Vazir"/>
+          <w:b/>
+          <w:bCs/>
+          <w:sz w:val="24"/>
+          <w:szCs w:val="24"/>
+          <w:highlight w:val="green"/>
           <w:lang w:bidi="fa-IR"/>
         </w:rPr>
         <w:t>StagingStockGroups</w:t>
       </w:r>
-      <w:proofErr w:type="spellEnd"/>
-      <w:r>
-        <w:rPr>
-          <w:rFonts w:ascii="Vazir" w:hAnsi="Vazir" w:cs="Vazir" w:hint="cs"/>
-          <w:sz w:val="28"/>
-          <w:szCs w:val="28"/>
+      <w:r>
+        <w:rPr>
+          <w:rFonts w:ascii="Vazir" w:hAnsi="Vazir" w:cs="Vazir"/>
+          <w:sz w:val="24"/>
+          <w:szCs w:val="24"/>
           <w:rtl/>
           <w:lang w:bidi="fa-IR"/>
         </w:rPr>
@@ -144,59 +143,57 @@
       <w:r>
         <w:rPr>
           <w:rFonts w:ascii="Vazir" w:hAnsi="Vazir" w:cs="Vazir"/>
-          <w:sz w:val="28"/>
-          <w:szCs w:val="28"/>
+          <w:sz w:val="24"/>
+          <w:szCs w:val="24"/>
           <w:lang w:bidi="fa-IR"/>
         </w:rPr>
         <w:t>Stage Area</w:t>
       </w:r>
       <w:r>
         <w:rPr>
-          <w:rFonts w:ascii="Vazir" w:hAnsi="Vazir" w:cs="Vazir" w:hint="cs"/>
-          <w:sz w:val="28"/>
-          <w:szCs w:val="28"/>
+          <w:rFonts w:ascii="Vazir" w:hAnsi="Vazir" w:cs="Vazir"/>
+          <w:sz w:val="24"/>
+          <w:szCs w:val="24"/>
           <w:rtl/>
           <w:lang w:bidi="fa-IR"/>
         </w:rPr>
         <w:t xml:space="preserve">که خود نیز توسط جدول </w:t>
       </w:r>
-      <w:proofErr w:type="spellStart"/>
-      <w:r>
-        <w:rPr>
-          <w:rFonts w:ascii="Vazir" w:hAnsi="Vazir" w:cs="Vazir"/>
-          <w:sz w:val="28"/>
-          <w:szCs w:val="28"/>
+      <w:r>
+        <w:rPr>
+          <w:rFonts w:ascii="Vazir" w:hAnsi="Vazir" w:cs="Vazir"/>
+          <w:sz w:val="24"/>
+          <w:szCs w:val="24"/>
           <w:lang w:bidi="fa-IR"/>
         </w:rPr>
         <w:t>StockGroups</w:t>
       </w:r>
-      <w:proofErr w:type="spellEnd"/>
-      <w:r>
-        <w:rPr>
-          <w:rFonts w:ascii="Vazir" w:hAnsi="Vazir" w:cs="Vazir" w:hint="cs"/>
-          <w:sz w:val="28"/>
-          <w:szCs w:val="28"/>
+      <w:r>
+        <w:rPr>
+          <w:rFonts w:ascii="Vazir" w:hAnsi="Vazir" w:cs="Vazir"/>
+          <w:sz w:val="24"/>
+          <w:szCs w:val="24"/>
           <w:rtl/>
           <w:lang w:bidi="fa-IR"/>
         </w:rPr>
         <w:t xml:space="preserve"> در ستون </w:t>
       </w:r>
-      <w:proofErr w:type="spellStart"/>
-      <w:r>
-        <w:rPr>
-          <w:rFonts w:ascii="Vazir" w:hAnsi="Vazir" w:cs="Vazir"/>
-          <w:sz w:val="28"/>
-          <w:szCs w:val="28"/>
+      <w:r>
+        <w:rPr>
+          <w:rFonts w:ascii="Vazir" w:hAnsi="Vazir" w:cs="Vazir"/>
+          <w:b/>
+          <w:bCs/>
+          <w:sz w:val="24"/>
+          <w:szCs w:val="24"/>
           <w:lang w:bidi="fa-IR"/>
         </w:rPr>
         <w:t>StockGroupID</w:t>
       </w:r>
-      <w:proofErr w:type="spellEnd"/>
-      <w:r>
-        <w:rPr>
-          <w:rFonts w:ascii="Vazir" w:hAnsi="Vazir" w:cs="Vazir" w:hint="cs"/>
-          <w:sz w:val="28"/>
-          <w:szCs w:val="28"/>
+      <w:r>
+        <w:rPr>
+          <w:rFonts w:ascii="Vazir" w:hAnsi="Vazir" w:cs="Vazir"/>
+          <w:sz w:val="24"/>
+          <w:szCs w:val="24"/>
           <w:rtl/>
           <w:lang w:bidi="fa-IR"/>
         </w:rPr>
@@ -215,22 +212,20 @@
           <w:rFonts w:ascii="Vazir" w:hAnsi="Vazir" w:cs="Vazir"/>
           <w:b/>
           <w:bCs/>
-          <w:sz w:val="28"/>
-          <w:szCs w:val="28"/>
-        </w:rPr>
-      </w:pPr>
-      <w:proofErr w:type="spellStart"/>
-      <w:r>
-        <w:rPr>
-          <w:rFonts w:ascii="Vazir" w:hAnsi="Vazir" w:cs="Vazir"/>
-          <w:b/>
-          <w:bCs/>
-          <w:sz w:val="28"/>
-          <w:szCs w:val="28"/>
+          <w:sz w:val="24"/>
+          <w:szCs w:val="24"/>
+        </w:rPr>
+      </w:pPr>
+      <w:r>
+        <w:rPr>
+          <w:rFonts w:ascii="Vazir" w:hAnsi="Vazir" w:cs="Vazir"/>
+          <w:b/>
+          <w:bCs/>
+          <w:sz w:val="24"/>
+          <w:szCs w:val="24"/>
         </w:rPr>
         <w:t>StockGroupName</w:t>
       </w:r>
-      <w:proofErr w:type="spellEnd"/>
     </w:p>
     <w:p>
       <w:pPr>
@@ -244,36 +239,37 @@
           <w:rFonts w:ascii="Vazir" w:hAnsi="Vazir" w:cs="Vazir"/>
           <w:b/>
           <w:bCs/>
-          <w:sz w:val="28"/>
-          <w:szCs w:val="28"/>
-        </w:rPr>
-      </w:pPr>
-      <w:r>
-        <w:rPr>
-          <w:rFonts w:ascii="Vazir" w:hAnsi="Vazir" w:cs="Vazir" w:hint="cs"/>
-          <w:sz w:val="28"/>
-          <w:szCs w:val="28"/>
+          <w:sz w:val="24"/>
+          <w:szCs w:val="24"/>
+        </w:rPr>
+      </w:pPr>
+      <w:r>
+        <w:rPr>
+          <w:rFonts w:ascii="Vazir" w:hAnsi="Vazir" w:cs="Vazir"/>
+          <w:sz w:val="24"/>
+          <w:szCs w:val="24"/>
           <w:rtl/>
           <w:lang w:bidi="fa-IR"/>
         </w:rPr>
         <w:t xml:space="preserve">این فیلد توسط جدول </w:t>
       </w:r>
-      <w:proofErr w:type="spellStart"/>
-      <w:r>
-        <w:rPr>
-          <w:rFonts w:ascii="Vazir" w:hAnsi="Vazir" w:cs="Vazir"/>
-          <w:sz w:val="28"/>
-          <w:szCs w:val="28"/>
+      <w:r>
+        <w:rPr>
+          <w:rFonts w:ascii="Vazir" w:hAnsi="Vazir" w:cs="Vazir"/>
+          <w:b/>
+          <w:bCs/>
+          <w:sz w:val="24"/>
+          <w:szCs w:val="24"/>
+          <w:highlight w:val="green"/>
           <w:lang w:bidi="fa-IR"/>
         </w:rPr>
         <w:t>StagingStockGroups</w:t>
       </w:r>
-      <w:proofErr w:type="spellEnd"/>
-      <w:r>
-        <w:rPr>
-          <w:rFonts w:ascii="Vazir" w:hAnsi="Vazir" w:cs="Vazir" w:hint="cs"/>
-          <w:sz w:val="28"/>
-          <w:szCs w:val="28"/>
+      <w:r>
+        <w:rPr>
+          <w:rFonts w:ascii="Vazir" w:hAnsi="Vazir" w:cs="Vazir"/>
+          <w:sz w:val="24"/>
+          <w:szCs w:val="24"/>
           <w:rtl/>
           <w:lang w:bidi="fa-IR"/>
         </w:rPr>
@@ -282,49 +278,48 @@
       <w:r>
         <w:rPr>
           <w:rFonts w:ascii="Vazir" w:hAnsi="Vazir" w:cs="Vazir"/>
-          <w:sz w:val="28"/>
-          <w:szCs w:val="28"/>
+          <w:sz w:val="24"/>
+          <w:szCs w:val="24"/>
           <w:lang w:bidi="fa-IR"/>
         </w:rPr>
         <w:t>Stage Area</w:t>
       </w:r>
       <w:r>
         <w:rPr>
-          <w:rFonts w:ascii="Vazir" w:hAnsi="Vazir" w:cs="Vazir" w:hint="cs"/>
-          <w:sz w:val="28"/>
-          <w:szCs w:val="28"/>
+          <w:rFonts w:ascii="Vazir" w:hAnsi="Vazir" w:cs="Vazir"/>
+          <w:sz w:val="24"/>
+          <w:szCs w:val="24"/>
           <w:rtl/>
           <w:lang w:bidi="fa-IR"/>
         </w:rPr>
         <w:t xml:space="preserve">که خود نیز توسط جدول </w:t>
       </w:r>
-      <w:proofErr w:type="spellStart"/>
-      <w:r>
-        <w:rPr>
-          <w:rFonts w:ascii="Vazir" w:hAnsi="Vazir" w:cs="Vazir"/>
-          <w:sz w:val="28"/>
-          <w:szCs w:val="28"/>
+      <w:r>
+        <w:rPr>
+          <w:rFonts w:ascii="Vazir" w:hAnsi="Vazir" w:cs="Vazir"/>
+          <w:sz w:val="24"/>
+          <w:szCs w:val="24"/>
           <w:lang w:bidi="fa-IR"/>
         </w:rPr>
         <w:t>StockGroups</w:t>
       </w:r>
-      <w:proofErr w:type="spellEnd"/>
-      <w:r>
-        <w:rPr>
-          <w:rFonts w:ascii="Vazir" w:hAnsi="Vazir" w:cs="Vazir" w:hint="cs"/>
-          <w:sz w:val="28"/>
-          <w:szCs w:val="28"/>
+      <w:r>
+        <w:rPr>
+          <w:rFonts w:ascii="Vazir" w:hAnsi="Vazir" w:cs="Vazir"/>
+          <w:sz w:val="24"/>
+          <w:szCs w:val="24"/>
           <w:rtl/>
           <w:lang w:bidi="fa-IR"/>
         </w:rPr>
         <w:t xml:space="preserve"> در ستون </w:t>
       </w:r>
-      <w:proofErr w:type="spellStart"/>
-      <w:r>
-        <w:rPr>
-          <w:rFonts w:ascii="Vazir" w:hAnsi="Vazir" w:cs="Vazir"/>
-          <w:sz w:val="28"/>
-          <w:szCs w:val="28"/>
+      <w:r>
+        <w:rPr>
+          <w:rFonts w:ascii="Vazir" w:hAnsi="Vazir" w:cs="Vazir"/>
+          <w:b/>
+          <w:bCs/>
+          <w:sz w:val="24"/>
+          <w:szCs w:val="24"/>
           <w:lang w:bidi="fa-IR"/>
         </w:rPr>
         <w:t>StockGroup</w:t>
@@ -332,23 +327,36 @@
       <w:r>
         <w:rPr>
           <w:rFonts w:ascii="Vazir" w:hAnsi="Vazir" w:cs="Vazir"/>
-          <w:sz w:val="28"/>
-          <w:szCs w:val="28"/>
+          <w:b/>
+          <w:bCs/>
+          <w:sz w:val="24"/>
+          <w:szCs w:val="24"/>
           <w:lang w:bidi="fa-IR"/>
         </w:rPr>
         <w:t>Name</w:t>
       </w:r>
-      <w:proofErr w:type="spellEnd"/>
-      <w:r>
-        <w:rPr>
-          <w:rFonts w:ascii="Vazir" w:hAnsi="Vazir" w:cs="Vazir" w:hint="cs"/>
-          <w:sz w:val="28"/>
-          <w:szCs w:val="28"/>
+      <w:r>
+        <w:rPr>
+          <w:rFonts w:ascii="Vazir" w:hAnsi="Vazir" w:cs="Vazir"/>
+          <w:sz w:val="24"/>
+          <w:szCs w:val="24"/>
           <w:rtl/>
           <w:lang w:bidi="fa-IR"/>
         </w:rPr>
         <w:t xml:space="preserve"> پر می شوند ، پر خواهد شد.</w:t>
       </w:r>
+    </w:p>
+    <w:p>
+      <w:pPr>
+        <w:bidi/>
+        <w:rPr>
+          <w:rFonts w:ascii="Vazir" w:hAnsi="Vazir" w:cs="Vazir"/>
+          <w:b/>
+          <w:bCs/>
+          <w:sz w:val="24"/>
+          <w:szCs w:val="24"/>
+        </w:rPr>
+      </w:pPr>
     </w:p>
     <w:p>
       <w:pPr>
@@ -362,22 +370,22 @@
           <w:rFonts w:ascii="Vazir" w:hAnsi="Vazir" w:cs="Vazir"/>
           <w:b/>
           <w:bCs/>
-          <w:sz w:val="28"/>
-          <w:szCs w:val="28"/>
-        </w:rPr>
-      </w:pPr>
-      <w:proofErr w:type="spellStart"/>
-      <w:r>
-        <w:rPr>
-          <w:rFonts w:ascii="Vazir" w:hAnsi="Vazir" w:cs="Vazir"/>
-          <w:b/>
-          <w:bCs/>
-          <w:sz w:val="28"/>
-          <w:szCs w:val="28"/>
+          <w:sz w:val="24"/>
+          <w:szCs w:val="24"/>
+          <w:highlight w:val="cyan"/>
+        </w:rPr>
+      </w:pPr>
+      <w:r>
+        <w:rPr>
+          <w:rFonts w:ascii="Vazir" w:hAnsi="Vazir" w:cs="Vazir"/>
+          <w:b/>
+          <w:bCs/>
+          <w:sz w:val="24"/>
+          <w:szCs w:val="24"/>
+          <w:highlight w:val="cyan"/>
         </w:rPr>
         <w:t>DimPackageTypes</w:t>
       </w:r>
-      <w:proofErr w:type="spellEnd"/>
     </w:p>
     <w:p>
       <w:pPr>
@@ -391,22 +399,128 @@
           <w:rFonts w:ascii="Vazir" w:hAnsi="Vazir" w:cs="Vazir"/>
           <w:b/>
           <w:bCs/>
-          <w:sz w:val="28"/>
-          <w:szCs w:val="28"/>
-        </w:rPr>
-      </w:pPr>
-      <w:proofErr w:type="spellStart"/>
-      <w:r>
-        <w:rPr>
-          <w:rFonts w:ascii="Vazir" w:hAnsi="Vazir" w:cs="Vazir"/>
-          <w:b/>
-          <w:bCs/>
-          <w:sz w:val="28"/>
-          <w:szCs w:val="28"/>
+          <w:sz w:val="24"/>
+          <w:szCs w:val="24"/>
+        </w:rPr>
+      </w:pPr>
+      <w:r>
+        <w:rPr>
+          <w:rFonts w:ascii="Vazir" w:hAnsi="Vazir" w:cs="Vazir"/>
+          <w:b/>
+          <w:bCs/>
+          <w:sz w:val="24"/>
+          <w:szCs w:val="24"/>
         </w:rPr>
         <w:t>PackageTypeID</w:t>
       </w:r>
-      <w:proofErr w:type="spellEnd"/>
+    </w:p>
+    <w:p>
+      <w:pPr>
+        <w:pStyle w:val="ListParagraph"/>
+        <w:numPr>
+          <w:ilvl w:val="2"/>
+          <w:numId w:val="4"/>
+        </w:numPr>
+        <w:bidi/>
+        <w:rPr>
+          <w:rFonts w:ascii="Vazir" w:hAnsi="Vazir" w:cs="Vazir"/>
+          <w:b/>
+          <w:bCs/>
+          <w:sz w:val="24"/>
+          <w:szCs w:val="24"/>
+        </w:rPr>
+      </w:pPr>
+      <w:r>
+        <w:rPr>
+          <w:rFonts w:ascii="Vazir" w:hAnsi="Vazir" w:cs="Vazir"/>
+          <w:sz w:val="24"/>
+          <w:szCs w:val="24"/>
+          <w:rtl/>
+          <w:lang w:bidi="fa-IR"/>
+        </w:rPr>
+        <w:t xml:space="preserve">این فیلد توسط جدول </w:t>
+      </w:r>
+      <w:r>
+        <w:rPr>
+          <w:rFonts w:ascii="Vazir" w:hAnsi="Vazir" w:cs="Vazir"/>
+          <w:b/>
+          <w:bCs/>
+          <w:sz w:val="24"/>
+          <w:szCs w:val="24"/>
+          <w:highlight w:val="green"/>
+          <w:lang w:bidi="fa-IR"/>
+        </w:rPr>
+        <w:t>StagingPackageTypes</w:t>
+      </w:r>
+      <w:r>
+        <w:rPr>
+          <w:rFonts w:ascii="Vazir" w:hAnsi="Vazir" w:cs="Vazir"/>
+          <w:sz w:val="24"/>
+          <w:szCs w:val="24"/>
+          <w:rtl/>
+          <w:lang w:bidi="fa-IR"/>
+        </w:rPr>
+        <w:t xml:space="preserve"> در </w:t>
+      </w:r>
+      <w:r>
+        <w:rPr>
+          <w:rFonts w:ascii="Vazir" w:hAnsi="Vazir" w:cs="Vazir"/>
+          <w:sz w:val="24"/>
+          <w:szCs w:val="24"/>
+          <w:lang w:bidi="fa-IR"/>
+        </w:rPr>
+        <w:t>Stage Area</w:t>
+      </w:r>
+      <w:r>
+        <w:rPr>
+          <w:rFonts w:ascii="Vazir" w:hAnsi="Vazir" w:cs="Vazir"/>
+          <w:sz w:val="24"/>
+          <w:szCs w:val="24"/>
+          <w:rtl/>
+          <w:lang w:bidi="fa-IR"/>
+        </w:rPr>
+        <w:t xml:space="preserve">که خود نیز توسط جدول </w:t>
+      </w:r>
+      <w:r>
+        <w:rPr>
+          <w:rFonts w:ascii="Vazir" w:hAnsi="Vazir" w:cs="Vazir"/>
+          <w:sz w:val="24"/>
+          <w:szCs w:val="24"/>
+          <w:lang w:bidi="fa-IR"/>
+        </w:rPr>
+        <w:t>StockGroups</w:t>
+      </w:r>
+      <w:r>
+        <w:rPr>
+          <w:rFonts w:ascii="Vazir" w:hAnsi="Vazir" w:cs="Vazir"/>
+          <w:sz w:val="24"/>
+          <w:szCs w:val="24"/>
+          <w:rtl/>
+          <w:lang w:bidi="fa-IR"/>
+        </w:rPr>
+        <w:t xml:space="preserve"> در ستون </w:t>
+      </w:r>
+      <w:r>
+        <w:rPr>
+          <w:rFonts w:ascii="Vazir" w:hAnsi="Vazir" w:cs="Vazir"/>
+          <w:b/>
+          <w:bCs/>
+          <w:sz w:val="24"/>
+          <w:szCs w:val="24"/>
+          <w:lang w:bidi="fa-IR"/>
+        </w:rPr>
+        <w:t>StockGroupID</w:t>
+      </w:r>
+      <w:r>
+        <w:rPr>
+          <w:rFonts w:ascii="Vazir" w:hAnsi="Vazir" w:cs="Vazir"/>
+          <w:sz w:val="24"/>
+          <w:szCs w:val="24"/>
+          <w:rtl/>
+          <w:lang w:bidi="fa-IR"/>
+        </w:rPr>
+        <w:t xml:space="preserve"> پر می شوند ، پر خواهد شد.</w:t>
+      </w:r>
     </w:p>
     <w:p>
       <w:pPr>
@@ -420,34 +534,147 @@
           <w:rFonts w:ascii="Vazir" w:hAnsi="Vazir" w:cs="Vazir"/>
           <w:b/>
           <w:bCs/>
-          <w:sz w:val="28"/>
-          <w:szCs w:val="28"/>
-        </w:rPr>
-      </w:pPr>
-      <w:proofErr w:type="spellStart"/>
-      <w:r>
-        <w:rPr>
-          <w:rFonts w:ascii="Vazir" w:hAnsi="Vazir" w:cs="Vazir"/>
-          <w:b/>
-          <w:bCs/>
-          <w:sz w:val="28"/>
-          <w:szCs w:val="28"/>
+          <w:sz w:val="24"/>
+          <w:szCs w:val="24"/>
+        </w:rPr>
+      </w:pPr>
+      <w:r>
+        <w:rPr>
+          <w:rFonts w:ascii="Vazir" w:hAnsi="Vazir" w:cs="Vazir"/>
+          <w:b/>
+          <w:bCs/>
+          <w:sz w:val="24"/>
+          <w:szCs w:val="24"/>
         </w:rPr>
         <w:t>PackageTypeName</w:t>
       </w:r>
-      <w:proofErr w:type="spellEnd"/>
     </w:p>
     <w:p>
       <w:pPr>
+        <w:pStyle w:val="ListParagraph"/>
+        <w:numPr>
+          <w:ilvl w:val="2"/>
+          <w:numId w:val="4"/>
+        </w:numPr>
         <w:bidi/>
         <w:rPr>
           <w:rFonts w:ascii="Vazir" w:hAnsi="Vazir" w:cs="Vazir"/>
           <w:b/>
           <w:bCs/>
-          <w:sz w:val="28"/>
-          <w:szCs w:val="28"/>
-        </w:rPr>
-      </w:pPr>
+          <w:sz w:val="24"/>
+          <w:szCs w:val="24"/>
+        </w:rPr>
+      </w:pPr>
+      <w:r>
+        <w:rPr>
+          <w:rFonts w:ascii="Vazir" w:hAnsi="Vazir" w:cs="Vazir"/>
+          <w:sz w:val="24"/>
+          <w:szCs w:val="24"/>
+          <w:rtl/>
+          <w:lang w:bidi="fa-IR"/>
+        </w:rPr>
+        <w:t xml:space="preserve">این فیلد توسط جدول </w:t>
+      </w:r>
+      <w:r>
+        <w:rPr>
+          <w:rFonts w:ascii="Vazir" w:hAnsi="Vazir" w:cs="Vazir"/>
+          <w:b/>
+          <w:bCs/>
+          <w:sz w:val="24"/>
+          <w:szCs w:val="24"/>
+          <w:highlight w:val="green"/>
+          <w:lang w:bidi="fa-IR"/>
+        </w:rPr>
+        <w:t>StagingPackageTypes</w:t>
+      </w:r>
+      <w:r>
+        <w:rPr>
+          <w:rFonts w:ascii="Vazir" w:hAnsi="Vazir" w:cs="Vazir"/>
+          <w:sz w:val="24"/>
+          <w:szCs w:val="24"/>
+          <w:rtl/>
+          <w:lang w:bidi="fa-IR"/>
+        </w:rPr>
+        <w:t xml:space="preserve"> در </w:t>
+      </w:r>
+      <w:r>
+        <w:rPr>
+          <w:rFonts w:ascii="Vazir" w:hAnsi="Vazir" w:cs="Vazir"/>
+          <w:sz w:val="24"/>
+          <w:szCs w:val="24"/>
+          <w:lang w:bidi="fa-IR"/>
+        </w:rPr>
+        <w:t>Stage Area</w:t>
+      </w:r>
+      <w:r>
+        <w:rPr>
+          <w:rFonts w:ascii="Vazir" w:hAnsi="Vazir" w:cs="Vazir"/>
+          <w:sz w:val="24"/>
+          <w:szCs w:val="24"/>
+          <w:rtl/>
+          <w:lang w:bidi="fa-IR"/>
+        </w:rPr>
+        <w:t xml:space="preserve">که خود نیز توسط جدول </w:t>
+      </w:r>
+      <w:r>
+        <w:rPr>
+          <w:rFonts w:ascii="Vazir" w:hAnsi="Vazir" w:cs="Vazir"/>
+          <w:sz w:val="24"/>
+          <w:szCs w:val="24"/>
+          <w:lang w:bidi="fa-IR"/>
+        </w:rPr>
+        <w:t>PackageTypes</w:t>
+      </w:r>
+      <w:r>
+        <w:rPr>
+          <w:rFonts w:ascii="Vazir" w:hAnsi="Vazir" w:cs="Vazir"/>
+          <w:sz w:val="24"/>
+          <w:szCs w:val="24"/>
+          <w:rtl/>
+          <w:lang w:bidi="fa-IR"/>
+        </w:rPr>
+        <w:t xml:space="preserve"> </w:t>
+      </w:r>
+      <w:r>
+        <w:rPr>
+          <w:rFonts w:ascii="Vazir" w:hAnsi="Vazir" w:cs="Vazir"/>
+          <w:sz w:val="24"/>
+          <w:szCs w:val="24"/>
+          <w:rtl/>
+          <w:lang w:bidi="fa-IR"/>
+        </w:rPr>
+        <w:t xml:space="preserve">در ستون </w:t>
+      </w:r>
+      <w:r>
+        <w:rPr>
+          <w:rFonts w:ascii="Vazir" w:hAnsi="Vazir" w:cs="Vazir"/>
+          <w:b/>
+          <w:bCs/>
+          <w:sz w:val="24"/>
+          <w:szCs w:val="24"/>
+        </w:rPr>
+        <w:t>StockGroupName</w:t>
+      </w:r>
+      <w:r>
+        <w:rPr>
+          <w:rFonts w:ascii="Vazir" w:hAnsi="Vazir" w:cs="Vazir"/>
+          <w:sz w:val="32"/>
+          <w:szCs w:val="32"/>
+          <w:rtl/>
+          <w:lang w:bidi="fa-IR"/>
+        </w:rPr>
+        <w:t xml:space="preserve"> </w:t>
+      </w:r>
+      <w:r>
+        <w:rPr>
+          <w:rFonts w:ascii="Vazir" w:hAnsi="Vazir" w:cs="Vazir"/>
+          <w:sz w:val="24"/>
+          <w:szCs w:val="24"/>
+          <w:rtl/>
+          <w:lang w:bidi="fa-IR"/>
+        </w:rPr>
+        <w:t>پر می شوند ، پر خواهد شد.</w:t>
+      </w:r>
     </w:p>
     <w:p>
       <w:pPr>
@@ -461,22 +688,22 @@
           <w:rFonts w:ascii="Vazir" w:hAnsi="Vazir" w:cs="Vazir"/>
           <w:b/>
           <w:bCs/>
-          <w:sz w:val="28"/>
-          <w:szCs w:val="28"/>
-        </w:rPr>
-      </w:pPr>
-      <w:proofErr w:type="spellStart"/>
-      <w:r>
-        <w:rPr>
-          <w:rFonts w:ascii="Vazir" w:hAnsi="Vazir" w:cs="Vazir"/>
-          <w:b/>
-          <w:bCs/>
-          <w:sz w:val="28"/>
-          <w:szCs w:val="28"/>
-        </w:rPr>
-        <w:t>DimPackageTypes</w:t>
-      </w:r>
-      <w:proofErr w:type="spellEnd"/>
+          <w:sz w:val="24"/>
+          <w:szCs w:val="24"/>
+          <w:highlight w:val="cyan"/>
+        </w:rPr>
+      </w:pPr>
+      <w:r>
+        <w:rPr>
+          <w:rFonts w:ascii="Vazir" w:hAnsi="Vazir" w:cs="Vazir"/>
+          <w:b/>
+          <w:bCs/>
+          <w:sz w:val="24"/>
+          <w:szCs w:val="24"/>
+          <w:highlight w:val="cyan"/>
+        </w:rPr>
+        <w:t>DimColors</w:t>
+      </w:r>
     </w:p>
     <w:p>
       <w:pPr>
@@ -490,22 +717,171 @@
           <w:rFonts w:ascii="Vazir" w:hAnsi="Vazir" w:cs="Vazir"/>
           <w:b/>
           <w:bCs/>
-          <w:sz w:val="28"/>
-          <w:szCs w:val="28"/>
-        </w:rPr>
-      </w:pPr>
-      <w:proofErr w:type="spellStart"/>
-      <w:r>
-        <w:rPr>
-          <w:rFonts w:ascii="Vazir" w:hAnsi="Vazir" w:cs="Vazir"/>
-          <w:b/>
-          <w:bCs/>
-          <w:sz w:val="28"/>
-          <w:szCs w:val="28"/>
-        </w:rPr>
-        <w:t>PackageTypeID</w:t>
-      </w:r>
-      <w:proofErr w:type="spellEnd"/>
+          <w:sz w:val="24"/>
+          <w:szCs w:val="24"/>
+        </w:rPr>
+      </w:pPr>
+      <w:r>
+        <w:rPr>
+          <w:rFonts w:ascii="Vazir" w:hAnsi="Vazir" w:cs="Vazir"/>
+          <w:b/>
+          <w:bCs/>
+          <w:sz w:val="24"/>
+          <w:szCs w:val="24"/>
+        </w:rPr>
+        <w:t>ColorID</w:t>
+      </w:r>
+    </w:p>
+    <w:p>
+      <w:pPr>
+        <w:pStyle w:val="ListParagraph"/>
+        <w:numPr>
+          <w:ilvl w:val="2"/>
+          <w:numId w:val="4"/>
+        </w:numPr>
+        <w:bidi/>
+        <w:rPr>
+          <w:rFonts w:ascii="Vazir" w:hAnsi="Vazir" w:cs="Vazir"/>
+          <w:b/>
+          <w:bCs/>
+          <w:sz w:val="24"/>
+          <w:szCs w:val="24"/>
+        </w:rPr>
+      </w:pPr>
+      <w:r>
+        <w:rPr>
+          <w:rFonts w:ascii="Vazir" w:hAnsi="Vazir" w:cs="Vazir" w:hint="cs"/>
+          <w:sz w:val="24"/>
+          <w:szCs w:val="24"/>
+          <w:rtl/>
+          <w:lang w:bidi="fa-IR"/>
+        </w:rPr>
+        <w:t xml:space="preserve">این فیلد توسط جدول </w:t>
+      </w:r>
+      <w:r>
+        <w:rPr>
+          <w:rFonts w:ascii="Vazir" w:hAnsi="Vazir" w:cs="Vazir"/>
+          <w:b/>
+          <w:bCs/>
+          <w:sz w:val="24"/>
+          <w:szCs w:val="24"/>
+          <w:highlight w:val="green"/>
+          <w:lang w:bidi="fa-IR"/>
+        </w:rPr>
+        <w:t>StagingColors</w:t>
+      </w:r>
+      <w:r>
+        <w:rPr>
+          <w:rFonts w:ascii="Vazir" w:hAnsi="Vazir" w:cs="Vazir"/>
+          <w:sz w:val="24"/>
+          <w:szCs w:val="24"/>
+          <w:lang w:bidi="fa-IR"/>
+        </w:rPr>
+        <w:t xml:space="preserve"> </w:t>
+      </w:r>
+      <w:r>
+        <w:rPr>
+          <w:rFonts w:ascii="Vazir" w:hAnsi="Vazir" w:cs="Vazir" w:hint="cs"/>
+          <w:sz w:val="24"/>
+          <w:szCs w:val="24"/>
+          <w:rtl/>
+          <w:lang w:bidi="fa-IR"/>
+        </w:rPr>
+        <w:t xml:space="preserve"> و بوسیله ستون </w:t>
+      </w:r>
+      <w:r>
+        <w:rPr>
+          <w:rFonts w:ascii="Vazir" w:hAnsi="Vazir" w:cs="Vazir"/>
+          <w:sz w:val="24"/>
+          <w:szCs w:val="24"/>
+          <w:lang w:bidi="fa-IR"/>
+        </w:rPr>
+        <w:t xml:space="preserve">ColorID </w:t>
+      </w:r>
+      <w:r>
+        <w:rPr>
+          <w:rFonts w:ascii="Vazir" w:hAnsi="Vazir" w:cs="Vazir" w:hint="cs"/>
+          <w:sz w:val="24"/>
+          <w:szCs w:val="24"/>
+          <w:rtl/>
+          <w:lang w:bidi="fa-IR"/>
+        </w:rPr>
+        <w:t xml:space="preserve"> پر می شود.</w:t>
+      </w:r>
+      <w:r>
+        <w:rPr>
+          <w:rFonts w:ascii="Vazir" w:hAnsi="Vazir" w:cs="Vazir" w:hint="cs"/>
+          <w:sz w:val="24"/>
+          <w:szCs w:val="24"/>
+          <w:rtl/>
+          <w:lang w:bidi="fa-IR"/>
+        </w:rPr>
+        <w:t xml:space="preserve"> خود جدول و فیلد مورد نظر در </w:t>
+      </w:r>
+      <w:r>
+        <w:rPr>
+          <w:rFonts w:ascii="Vazir" w:hAnsi="Vazir" w:cs="Vazir"/>
+          <w:sz w:val="24"/>
+          <w:szCs w:val="24"/>
+          <w:lang w:bidi="fa-IR"/>
+        </w:rPr>
+        <w:t>Stage Area</w:t>
+      </w:r>
+      <w:r>
+        <w:rPr>
+          <w:rFonts w:ascii="Vazir" w:hAnsi="Vazir" w:cs="Vazir" w:hint="cs"/>
+          <w:sz w:val="24"/>
+          <w:szCs w:val="24"/>
+          <w:rtl/>
+          <w:lang w:bidi="fa-IR"/>
+        </w:rPr>
+        <w:t xml:space="preserve"> توسط همین فیلد </w:t>
+      </w:r>
+      <w:r>
+        <w:rPr>
+          <w:rFonts w:ascii="Vazir" w:hAnsi="Vazir" w:cs="Vazir" w:hint="cs"/>
+          <w:b/>
+          <w:bCs/>
+          <w:sz w:val="24"/>
+          <w:szCs w:val="24"/>
+          <w:rtl/>
+          <w:lang w:bidi="fa-IR"/>
+        </w:rPr>
+        <w:t xml:space="preserve">با همین اسم از جدول </w:t>
+      </w:r>
+      <w:r>
+        <w:rPr>
+          <w:rFonts w:ascii="Vazir" w:hAnsi="Vazir" w:cs="Vazir"/>
+          <w:b/>
+          <w:bCs/>
+          <w:sz w:val="24"/>
+          <w:szCs w:val="24"/>
+          <w:lang w:bidi="fa-IR"/>
+        </w:rPr>
+        <w:t>Colors</w:t>
+      </w:r>
+      <w:r>
+        <w:rPr>
+          <w:rFonts w:ascii="Vazir" w:hAnsi="Vazir" w:cs="Vazir" w:hint="cs"/>
+          <w:b/>
+          <w:bCs/>
+          <w:sz w:val="24"/>
+          <w:szCs w:val="24"/>
+          <w:rtl/>
+          <w:lang w:bidi="fa-IR"/>
+        </w:rPr>
+        <w:t xml:space="preserve"> </w:t>
+      </w:r>
+      <w:r>
+        <w:rPr>
+          <w:rFonts w:ascii="Vazir" w:hAnsi="Vazir" w:cs="Vazir" w:hint="cs"/>
+          <w:sz w:val="24"/>
+          <w:szCs w:val="24"/>
+          <w:rtl/>
+          <w:lang w:bidi="fa-IR"/>
+        </w:rPr>
+        <w:t>در سورس تهیه میشود</w:t>
+      </w:r>
     </w:p>
     <w:p>
       <w:pPr>
@@ -519,32 +895,192 @@
           <w:rFonts w:ascii="Vazir" w:hAnsi="Vazir" w:cs="Vazir"/>
           <w:b/>
           <w:bCs/>
-          <w:sz w:val="28"/>
-          <w:szCs w:val="28"/>
-        </w:rPr>
-      </w:pPr>
-      <w:proofErr w:type="spellStart"/>
-      <w:r>
-        <w:rPr>
-          <w:rFonts w:ascii="Vazir" w:hAnsi="Vazir" w:cs="Vazir"/>
-          <w:b/>
-          <w:bCs/>
-          <w:sz w:val="28"/>
-          <w:szCs w:val="28"/>
-        </w:rPr>
-        <w:t>PackageTypeName</w:t>
-      </w:r>
-      <w:proofErr w:type="spellEnd"/>
+          <w:sz w:val="24"/>
+          <w:szCs w:val="24"/>
+        </w:rPr>
+      </w:pPr>
+      <w:r>
+        <w:rPr>
+          <w:rFonts w:ascii="Vazir" w:hAnsi="Vazir" w:cs="Vazir"/>
+          <w:b/>
+          <w:bCs/>
+          <w:sz w:val="24"/>
+          <w:szCs w:val="24"/>
+        </w:rPr>
+        <w:t>ColorName</w:t>
+      </w:r>
     </w:p>
     <w:p>
       <w:pPr>
+        <w:pStyle w:val="ListParagraph"/>
+        <w:numPr>
+          <w:ilvl w:val="2"/>
+          <w:numId w:val="4"/>
+        </w:numPr>
         <w:bidi/>
         <w:rPr>
           <w:rFonts w:ascii="Vazir" w:hAnsi="Vazir" w:cs="Vazir"/>
           <w:b/>
           <w:bCs/>
-          <w:sz w:val="28"/>
-          <w:szCs w:val="28"/>
+          <w:sz w:val="24"/>
+          <w:szCs w:val="24"/>
+        </w:rPr>
+      </w:pPr>
+      <w:r>
+        <w:rPr>
+          <w:rFonts w:ascii="Vazir" w:hAnsi="Vazir" w:cs="Vazir" w:hint="cs"/>
+          <w:sz w:val="24"/>
+          <w:szCs w:val="24"/>
+          <w:rtl/>
+          <w:lang w:bidi="fa-IR"/>
+        </w:rPr>
+        <w:t xml:space="preserve">این فیلد توسط جدول </w:t>
+      </w:r>
+      <w:r>
+        <w:rPr>
+          <w:rFonts w:ascii="Vazir" w:hAnsi="Vazir" w:cs="Vazir"/>
+          <w:b/>
+          <w:bCs/>
+          <w:sz w:val="24"/>
+          <w:szCs w:val="24"/>
+          <w:highlight w:val="green"/>
+          <w:lang w:bidi="fa-IR"/>
+        </w:rPr>
+        <w:t>StagingColors</w:t>
+      </w:r>
+      <w:r>
+        <w:rPr>
+          <w:rFonts w:ascii="Vazir" w:hAnsi="Vazir" w:cs="Vazir"/>
+          <w:sz w:val="24"/>
+          <w:szCs w:val="24"/>
+          <w:lang w:bidi="fa-IR"/>
+        </w:rPr>
+        <w:t xml:space="preserve"> </w:t>
+      </w:r>
+      <w:r>
+        <w:rPr>
+          <w:rFonts w:ascii="Vazir" w:hAnsi="Vazir" w:cs="Vazir" w:hint="cs"/>
+          <w:sz w:val="24"/>
+          <w:szCs w:val="24"/>
+          <w:rtl/>
+          <w:lang w:bidi="fa-IR"/>
+        </w:rPr>
+        <w:t xml:space="preserve"> و به وسیله ستون </w:t>
+      </w:r>
+      <w:r>
+        <w:rPr>
+          <w:rFonts w:ascii="Vazir" w:hAnsi="Vazir" w:cs="Vazir"/>
+          <w:sz w:val="24"/>
+          <w:szCs w:val="24"/>
+          <w:lang w:bidi="fa-IR"/>
+        </w:rPr>
+        <w:t xml:space="preserve">ColorName </w:t>
+      </w:r>
+      <w:r>
+        <w:rPr>
+          <w:rFonts w:ascii="Vazir" w:hAnsi="Vazir" w:cs="Vazir" w:hint="cs"/>
+          <w:sz w:val="24"/>
+          <w:szCs w:val="24"/>
+          <w:rtl/>
+          <w:lang w:bidi="fa-IR"/>
+        </w:rPr>
+        <w:t xml:space="preserve"> پر می شود.</w:t>
+      </w:r>
+      <w:r>
+        <w:rPr>
+          <w:rFonts w:ascii="Vazir" w:hAnsi="Vazir" w:cs="Vazir" w:hint="cs"/>
+          <w:sz w:val="24"/>
+          <w:szCs w:val="24"/>
+          <w:rtl/>
+          <w:lang w:bidi="fa-IR"/>
+        </w:rPr>
+        <w:t xml:space="preserve"> </w:t>
+      </w:r>
+      <w:r>
+        <w:rPr>
+          <w:rFonts w:ascii="Vazir" w:hAnsi="Vazir" w:cs="Vazir" w:hint="cs"/>
+          <w:sz w:val="24"/>
+          <w:szCs w:val="24"/>
+          <w:rtl/>
+          <w:lang w:bidi="fa-IR"/>
+        </w:rPr>
+        <w:t xml:space="preserve">خود جدول و فیلد مورد نظر در </w:t>
+      </w:r>
+      <w:r>
+        <w:rPr>
+          <w:rFonts w:ascii="Vazir" w:hAnsi="Vazir" w:cs="Vazir"/>
+          <w:sz w:val="24"/>
+          <w:szCs w:val="24"/>
+          <w:lang w:bidi="fa-IR"/>
+        </w:rPr>
+        <w:t>Stage Area</w:t>
+      </w:r>
+      <w:r>
+        <w:rPr>
+          <w:rFonts w:ascii="Vazir" w:hAnsi="Vazir" w:cs="Vazir" w:hint="cs"/>
+          <w:sz w:val="24"/>
+          <w:szCs w:val="24"/>
+          <w:rtl/>
+          <w:lang w:bidi="fa-IR"/>
+        </w:rPr>
+        <w:t xml:space="preserve"> توسط همین فیلد </w:t>
+      </w:r>
+      <w:r>
+        <w:rPr>
+          <w:rFonts w:ascii="Vazir" w:hAnsi="Vazir" w:cs="Vazir" w:hint="cs"/>
+          <w:b/>
+          <w:bCs/>
+          <w:sz w:val="24"/>
+          <w:szCs w:val="24"/>
+          <w:rtl/>
+          <w:lang w:bidi="fa-IR"/>
+        </w:rPr>
+        <w:t xml:space="preserve">با همین اسم از جدول </w:t>
+      </w:r>
+      <w:r>
+        <w:rPr>
+          <w:rFonts w:ascii="Vazir" w:hAnsi="Vazir" w:cs="Vazir"/>
+          <w:b/>
+          <w:bCs/>
+          <w:sz w:val="24"/>
+          <w:szCs w:val="24"/>
+          <w:lang w:bidi="fa-IR"/>
+        </w:rPr>
+        <w:t>Colors</w:t>
+      </w:r>
+      <w:r>
+        <w:rPr>
+          <w:rFonts w:ascii="Vazir" w:hAnsi="Vazir" w:cs="Vazir" w:hint="cs"/>
+          <w:b/>
+          <w:bCs/>
+          <w:sz w:val="24"/>
+          <w:szCs w:val="24"/>
+          <w:rtl/>
+          <w:lang w:bidi="fa-IR"/>
+        </w:rPr>
+        <w:t xml:space="preserve"> </w:t>
+      </w:r>
+      <w:r>
+        <w:rPr>
+          <w:rFonts w:ascii="Vazir" w:hAnsi="Vazir" w:cs="Vazir" w:hint="cs"/>
+          <w:sz w:val="24"/>
+          <w:szCs w:val="24"/>
+          <w:rtl/>
+          <w:lang w:bidi="fa-IR"/>
+        </w:rPr>
+        <w:t>در سورس تهیه میشود</w:t>
+      </w:r>
+    </w:p>
+    <w:p>
+      <w:pPr>
+        <w:bidi/>
+        <w:ind w:left="1980"/>
+        <w:rPr>
+          <w:rFonts w:ascii="Vazir" w:hAnsi="Vazir" w:cs="Vazir"/>
+          <w:b/>
+          <w:bCs/>
+          <w:sz w:val="24"/>
+          <w:szCs w:val="24"/>
         </w:rPr>
       </w:pPr>
     </w:p>
@@ -560,22 +1096,22 @@
           <w:rFonts w:ascii="Vazir" w:hAnsi="Vazir" w:cs="Vazir"/>
           <w:b/>
           <w:bCs/>
-          <w:sz w:val="28"/>
-          <w:szCs w:val="28"/>
-        </w:rPr>
-      </w:pPr>
-      <w:proofErr w:type="spellStart"/>
-      <w:r>
-        <w:rPr>
-          <w:rFonts w:ascii="Vazir" w:hAnsi="Vazir" w:cs="Vazir"/>
-          <w:b/>
-          <w:bCs/>
-          <w:sz w:val="28"/>
-          <w:szCs w:val="28"/>
-        </w:rPr>
-        <w:t>DimColors</w:t>
-      </w:r>
-      <w:proofErr w:type="spellEnd"/>
+          <w:sz w:val="24"/>
+          <w:szCs w:val="24"/>
+          <w:highlight w:val="cyan"/>
+        </w:rPr>
+      </w:pPr>
+      <w:r>
+        <w:rPr>
+          <w:rFonts w:ascii="Vazir" w:hAnsi="Vazir" w:cs="Vazir"/>
+          <w:b/>
+          <w:bCs/>
+          <w:sz w:val="24"/>
+          <w:szCs w:val="24"/>
+          <w:highlight w:val="cyan"/>
+        </w:rPr>
+        <w:t>DimTransactionTypes</w:t>
+      </w:r>
     </w:p>
     <w:p>
       <w:pPr>
@@ -589,22 +1125,120 @@
           <w:rFonts w:ascii="Vazir" w:hAnsi="Vazir" w:cs="Vazir"/>
           <w:b/>
           <w:bCs/>
-          <w:sz w:val="28"/>
-          <w:szCs w:val="28"/>
-        </w:rPr>
-      </w:pPr>
-      <w:proofErr w:type="spellStart"/>
-      <w:r>
-        <w:rPr>
-          <w:rFonts w:ascii="Vazir" w:hAnsi="Vazir" w:cs="Vazir"/>
-          <w:b/>
-          <w:bCs/>
-          <w:sz w:val="28"/>
-          <w:szCs w:val="28"/>
-        </w:rPr>
-        <w:t>ColorID</w:t>
-      </w:r>
-      <w:proofErr w:type="spellEnd"/>
+          <w:sz w:val="32"/>
+          <w:szCs w:val="32"/>
+        </w:rPr>
+      </w:pPr>
+      <w:r>
+        <w:rPr>
+          <w:rFonts w:ascii="Vazir" w:hAnsi="Vazir" w:cs="Vazir"/>
+          <w:b/>
+          <w:bCs/>
+          <w:sz w:val="24"/>
+          <w:szCs w:val="24"/>
+        </w:rPr>
+        <w:t>TransactionTypeID</w:t>
+      </w:r>
+    </w:p>
+    <w:p>
+      <w:pPr>
+        <w:pStyle w:val="ListParagraph"/>
+        <w:numPr>
+          <w:ilvl w:val="2"/>
+          <w:numId w:val="4"/>
+        </w:numPr>
+        <w:bidi/>
+        <w:rPr>
+          <w:rFonts w:ascii="Vazir" w:hAnsi="Vazir" w:cs="Vazir"/>
+          <w:b/>
+          <w:bCs/>
+          <w:sz w:val="24"/>
+          <w:szCs w:val="24"/>
+        </w:rPr>
+      </w:pPr>
+      <w:r>
+        <w:rPr>
+          <w:rFonts w:ascii="Vazir" w:hAnsi="Vazir" w:cs="Vazir" w:hint="cs"/>
+          <w:sz w:val="24"/>
+          <w:szCs w:val="24"/>
+          <w:rtl/>
+          <w:lang w:bidi="fa-IR"/>
+        </w:rPr>
+        <w:t xml:space="preserve">این فیلد توسط جدول </w:t>
+      </w:r>
+      <w:r>
+        <w:rPr>
+          <w:rFonts w:ascii="Vazir" w:hAnsi="Vazir" w:cs="Vazir"/>
+          <w:b/>
+          <w:bCs/>
+          <w:sz w:val="24"/>
+          <w:szCs w:val="24"/>
+          <w:highlight w:val="green"/>
+          <w:lang w:bidi="fa-IR"/>
+        </w:rPr>
+        <w:t>StagingTransactionTypes</w:t>
+      </w:r>
+      <w:r>
+        <w:rPr>
+          <w:rFonts w:ascii="Vazir" w:hAnsi="Vazir" w:cs="Vazir" w:hint="cs"/>
+          <w:sz w:val="24"/>
+          <w:szCs w:val="24"/>
+          <w:rtl/>
+          <w:lang w:bidi="fa-IR"/>
+        </w:rPr>
+        <w:t xml:space="preserve"> در ستون </w:t>
+      </w:r>
+      <w:r>
+        <w:rPr>
+          <w:rFonts w:ascii="Vazir" w:hAnsi="Vazir" w:cs="Vazir"/>
+          <w:b/>
+          <w:bCs/>
+          <w:sz w:val="24"/>
+          <w:szCs w:val="24"/>
+          <w:lang w:bidi="fa-IR"/>
+        </w:rPr>
+        <w:t>TransactionTypeID</w:t>
+      </w:r>
+      <w:r>
+        <w:rPr>
+          <w:rFonts w:ascii="Vazir" w:hAnsi="Vazir" w:cs="Vazir" w:hint="cs"/>
+          <w:sz w:val="24"/>
+          <w:szCs w:val="24"/>
+          <w:rtl/>
+          <w:lang w:bidi="fa-IR"/>
+        </w:rPr>
+        <w:t xml:space="preserve"> تهیه می شود که خود این جدول و ستون آن از جدول </w:t>
+      </w:r>
+      <w:r>
+        <w:rPr>
+          <w:rFonts w:ascii="Vazir" w:hAnsi="Vazir" w:cs="Vazir"/>
+          <w:b/>
+          <w:bCs/>
+          <w:sz w:val="24"/>
+          <w:szCs w:val="24"/>
+          <w:lang w:bidi="fa-IR"/>
+        </w:rPr>
+        <w:t>TransactionTypes</w:t>
+      </w:r>
+      <w:r>
+        <w:rPr>
+          <w:rFonts w:ascii="Vazir" w:hAnsi="Vazir" w:cs="Vazir"/>
+          <w:sz w:val="24"/>
+          <w:szCs w:val="24"/>
+          <w:lang w:bidi="fa-IR"/>
+        </w:rPr>
+        <w:t xml:space="preserve"> </w:t>
+      </w:r>
+      <w:r>
+        <w:rPr>
+          <w:rFonts w:ascii="Vazir" w:hAnsi="Vazir" w:cs="Vazir" w:hint="cs"/>
+          <w:sz w:val="24"/>
+          <w:szCs w:val="24"/>
+          <w:rtl/>
+          <w:lang w:bidi="fa-IR"/>
+        </w:rPr>
+        <w:t xml:space="preserve"> در سورس تهیه میشوند</w:t>
+      </w:r>
     </w:p>
     <w:p>
       <w:pPr>
@@ -618,32 +1252,141 @@
           <w:rFonts w:ascii="Vazir" w:hAnsi="Vazir" w:cs="Vazir"/>
           <w:b/>
           <w:bCs/>
-          <w:sz w:val="28"/>
-          <w:szCs w:val="28"/>
-        </w:rPr>
-      </w:pPr>
-      <w:proofErr w:type="spellStart"/>
-      <w:r>
-        <w:rPr>
-          <w:rFonts w:ascii="Vazir" w:hAnsi="Vazir" w:cs="Vazir"/>
-          <w:b/>
-          <w:bCs/>
-          <w:sz w:val="28"/>
-          <w:szCs w:val="28"/>
-        </w:rPr>
-        <w:t>ColorName</w:t>
-      </w:r>
-      <w:proofErr w:type="spellEnd"/>
+          <w:sz w:val="24"/>
+          <w:szCs w:val="24"/>
+        </w:rPr>
+      </w:pPr>
+      <w:r>
+        <w:rPr>
+          <w:rFonts w:ascii="Vazir" w:hAnsi="Vazir" w:cs="Vazir"/>
+          <w:b/>
+          <w:bCs/>
+          <w:sz w:val="24"/>
+          <w:szCs w:val="24"/>
+        </w:rPr>
+        <w:t>TransactionTypeName</w:t>
+      </w:r>
+      <w:r>
+        <w:rPr>
+          <w:rFonts w:ascii="Vazir" w:hAnsi="Vazir" w:cs="Vazir"/>
+          <w:b/>
+          <w:bCs/>
+          <w:sz w:val="24"/>
+          <w:szCs w:val="24"/>
+          <w:rtl/>
+        </w:rPr>
+        <w:tab/>
+      </w:r>
     </w:p>
     <w:p>
       <w:pPr>
+        <w:pStyle w:val="ListParagraph"/>
+        <w:numPr>
+          <w:ilvl w:val="2"/>
+          <w:numId w:val="4"/>
+        </w:numPr>
         <w:bidi/>
         <w:rPr>
           <w:rFonts w:ascii="Vazir" w:hAnsi="Vazir" w:cs="Vazir"/>
           <w:b/>
           <w:bCs/>
-          <w:sz w:val="28"/>
-          <w:szCs w:val="28"/>
+          <w:sz w:val="24"/>
+          <w:szCs w:val="24"/>
+        </w:rPr>
+      </w:pPr>
+      <w:r>
+        <w:rPr>
+          <w:rFonts w:ascii="Vazir" w:hAnsi="Vazir" w:cs="Vazir" w:hint="cs"/>
+          <w:sz w:val="24"/>
+          <w:szCs w:val="24"/>
+          <w:rtl/>
+          <w:lang w:bidi="fa-IR"/>
+        </w:rPr>
+        <w:t xml:space="preserve">این فیلد توسط جدول </w:t>
+      </w:r>
+      <w:r>
+        <w:rPr>
+          <w:rFonts w:ascii="Vazir" w:hAnsi="Vazir" w:cs="Vazir"/>
+          <w:b/>
+          <w:bCs/>
+          <w:sz w:val="24"/>
+          <w:szCs w:val="24"/>
+          <w:highlight w:val="green"/>
+          <w:lang w:bidi="fa-IR"/>
+        </w:rPr>
+        <w:t>StagingTransactionTypes</w:t>
+      </w:r>
+      <w:r>
+        <w:rPr>
+          <w:rFonts w:ascii="Vazir" w:hAnsi="Vazir" w:cs="Vazir" w:hint="cs"/>
+          <w:sz w:val="24"/>
+          <w:szCs w:val="24"/>
+          <w:rtl/>
+          <w:lang w:bidi="fa-IR"/>
+        </w:rPr>
+        <w:t xml:space="preserve"> در ستون </w:t>
+      </w:r>
+      <w:r>
+        <w:rPr>
+          <w:rFonts w:ascii="Vazir" w:hAnsi="Vazir" w:cs="Vazir"/>
+          <w:b/>
+          <w:bCs/>
+          <w:sz w:val="24"/>
+          <w:szCs w:val="24"/>
+          <w:lang w:bidi="fa-IR"/>
+        </w:rPr>
+        <w:t>TransactionTypeName</w:t>
+      </w:r>
+      <w:r>
+        <w:rPr>
+          <w:rFonts w:ascii="Vazir" w:hAnsi="Vazir" w:cs="Vazir" w:hint="cs"/>
+          <w:sz w:val="24"/>
+          <w:szCs w:val="24"/>
+          <w:rtl/>
+          <w:lang w:bidi="fa-IR"/>
+        </w:rPr>
+        <w:t xml:space="preserve"> تهیه می شود که خود این جدول و ستون آن از جدول </w:t>
+      </w:r>
+      <w:r>
+        <w:rPr>
+          <w:rFonts w:ascii="Vazir" w:hAnsi="Vazir" w:cs="Vazir"/>
+          <w:b/>
+          <w:bCs/>
+          <w:sz w:val="24"/>
+          <w:szCs w:val="24"/>
+          <w:lang w:bidi="fa-IR"/>
+        </w:rPr>
+        <w:t>TransactionTypes</w:t>
+      </w:r>
+      <w:r>
+        <w:rPr>
+          <w:rFonts w:ascii="Vazir" w:hAnsi="Vazir" w:cs="Vazir"/>
+          <w:sz w:val="24"/>
+          <w:szCs w:val="24"/>
+          <w:lang w:bidi="fa-IR"/>
+        </w:rPr>
+        <w:t xml:space="preserve"> </w:t>
+      </w:r>
+      <w:r>
+        <w:rPr>
+          <w:rFonts w:ascii="Vazir" w:hAnsi="Vazir" w:cs="Vazir" w:hint="cs"/>
+          <w:sz w:val="24"/>
+          <w:szCs w:val="24"/>
+          <w:rtl/>
+          <w:lang w:bidi="fa-IR"/>
+        </w:rPr>
+        <w:t xml:space="preserve"> در سورس تهیه میشوند</w:t>
+      </w:r>
+    </w:p>
+    <w:p>
+      <w:pPr>
+        <w:bidi/>
+        <w:rPr>
+          <w:rFonts w:ascii="Vazir" w:hAnsi="Vazir" w:cs="Vazir"/>
+          <w:b/>
+          <w:bCs/>
+          <w:sz w:val="24"/>
+          <w:szCs w:val="24"/>
         </w:rPr>
       </w:pPr>
     </w:p>
@@ -659,22 +1402,22 @@
           <w:rFonts w:ascii="Vazir" w:hAnsi="Vazir" w:cs="Vazir"/>
           <w:b/>
           <w:bCs/>
-          <w:sz w:val="28"/>
-          <w:szCs w:val="28"/>
-        </w:rPr>
-      </w:pPr>
-      <w:proofErr w:type="spellStart"/>
-      <w:r>
-        <w:rPr>
-          <w:rFonts w:ascii="Vazir" w:hAnsi="Vazir" w:cs="Vazir"/>
-          <w:b/>
-          <w:bCs/>
-          <w:sz w:val="28"/>
-          <w:szCs w:val="28"/>
+          <w:sz w:val="24"/>
+          <w:szCs w:val="24"/>
+          <w:highlight w:val="cyan"/>
+        </w:rPr>
+      </w:pPr>
+      <w:r>
+        <w:rPr>
+          <w:rFonts w:ascii="Vazir" w:hAnsi="Vazir" w:cs="Vazir"/>
+          <w:b/>
+          <w:bCs/>
+          <w:sz w:val="24"/>
+          <w:szCs w:val="24"/>
+          <w:highlight w:val="cyan"/>
         </w:rPr>
         <w:t>DimStockItems</w:t>
       </w:r>
-      <w:proofErr w:type="spellEnd"/>
     </w:p>
     <w:p>
       <w:pPr>
@@ -688,23 +1431,83 @@
           <w:rFonts w:ascii="Vazir" w:hAnsi="Vazir" w:cs="Vazir"/>
           <w:b/>
           <w:bCs/>
-          <w:sz w:val="28"/>
-          <w:szCs w:val="28"/>
-        </w:rPr>
-      </w:pPr>
-      <w:proofErr w:type="spellStart"/>
-      <w:r>
-        <w:rPr>
-          <w:rFonts w:ascii="Vazir" w:hAnsi="Vazir" w:cs="Vazir"/>
-          <w:b/>
-          <w:bCs/>
-          <w:sz w:val="28"/>
-          <w:szCs w:val="28"/>
-        </w:rPr>
-        <w:lastRenderedPageBreak/>
+          <w:sz w:val="24"/>
+          <w:szCs w:val="24"/>
+        </w:rPr>
+      </w:pPr>
+      <w:r>
+        <w:rPr>
+          <w:rFonts w:ascii="Vazir" w:hAnsi="Vazir" w:cs="Vazir"/>
+          <w:b/>
+          <w:bCs/>
+          <w:sz w:val="24"/>
+          <w:szCs w:val="24"/>
+        </w:rPr>
         <w:t>StockItemID</w:t>
       </w:r>
-      <w:proofErr w:type="spellEnd"/>
+      <w:r>
+        <w:rPr>
+          <w:rFonts w:ascii="Vazir" w:hAnsi="Vazir" w:cs="Vazir" w:hint="cs"/>
+          <w:b/>
+          <w:bCs/>
+          <w:sz w:val="24"/>
+          <w:szCs w:val="24"/>
+          <w:rtl/>
+        </w:rPr>
+        <w:t xml:space="preserve"> </w:t>
+      </w:r>
+      <w:r>
+        <w:rPr>
+          <w:rFonts w:ascii="Vazir" w:hAnsi="Vazir" w:cs="Vazir" w:hint="cs"/>
+          <w:sz w:val="24"/>
+          <w:szCs w:val="24"/>
+          <w:rtl/>
+        </w:rPr>
+        <w:t xml:space="preserve">از ستون </w:t>
+      </w:r>
+      <w:r>
+        <w:rPr>
+          <w:rFonts w:ascii="Vazir" w:hAnsi="Vazir" w:cs="Vazir"/>
+          <w:b/>
+          <w:bCs/>
+          <w:sz w:val="24"/>
+          <w:szCs w:val="24"/>
+        </w:rPr>
+        <w:t>StockItemID</w:t>
+      </w:r>
+      <w:r>
+        <w:rPr>
+          <w:rFonts w:ascii="Vazir" w:hAnsi="Vazir" w:cs="Vazir" w:hint="cs"/>
+          <w:b/>
+          <w:bCs/>
+          <w:sz w:val="24"/>
+          <w:szCs w:val="24"/>
+          <w:rtl/>
+        </w:rPr>
+        <w:t xml:space="preserve"> </w:t>
+      </w:r>
+      <w:r>
+        <w:rPr>
+          <w:rFonts w:ascii="Vazir" w:hAnsi="Vazir" w:cs="Vazir" w:hint="cs"/>
+          <w:sz w:val="24"/>
+          <w:szCs w:val="24"/>
+          <w:rtl/>
+          <w:lang w:bidi="fa-IR"/>
+        </w:rPr>
+        <w:t xml:space="preserve">از جدول </w:t>
+      </w:r>
+      <w:r>
+        <w:rPr>
+          <w:rFonts w:ascii="Vazir" w:hAnsi="Vazir" w:cs="Vazir"/>
+          <w:b/>
+          <w:bCs/>
+          <w:sz w:val="24"/>
+          <w:szCs w:val="24"/>
+          <w:highlight w:val="green"/>
+          <w:lang w:bidi="fa-IR"/>
+        </w:rPr>
+        <w:t>StagingStockItems</w:t>
+      </w:r>
     </w:p>
     <w:p>
       <w:pPr>
@@ -718,22 +1521,86 @@
           <w:rFonts w:ascii="Vazir" w:hAnsi="Vazir" w:cs="Vazir"/>
           <w:b/>
           <w:bCs/>
-          <w:sz w:val="28"/>
-          <w:szCs w:val="28"/>
-        </w:rPr>
-      </w:pPr>
-      <w:proofErr w:type="spellStart"/>
-      <w:r>
-        <w:rPr>
-          <w:rFonts w:ascii="Vazir" w:hAnsi="Vazir" w:cs="Vazir"/>
-          <w:b/>
-          <w:bCs/>
-          <w:sz w:val="28"/>
-          <w:szCs w:val="28"/>
+          <w:sz w:val="24"/>
+          <w:szCs w:val="24"/>
+        </w:rPr>
+      </w:pPr>
+      <w:r>
+        <w:rPr>
+          <w:rFonts w:ascii="Vazir" w:hAnsi="Vazir" w:cs="Vazir"/>
+          <w:b/>
+          <w:bCs/>
+          <w:sz w:val="24"/>
+          <w:szCs w:val="24"/>
         </w:rPr>
         <w:t>StockItemName</w:t>
       </w:r>
-      <w:proofErr w:type="spellEnd"/>
+      <w:r>
+        <w:rPr>
+          <w:rFonts w:ascii="Vazir" w:hAnsi="Vazir" w:cs="Vazir" w:hint="cs"/>
+          <w:b/>
+          <w:bCs/>
+          <w:sz w:val="24"/>
+          <w:szCs w:val="24"/>
+          <w:rtl/>
+          <w:lang w:bidi="fa-IR"/>
+        </w:rPr>
+        <w:t xml:space="preserve"> </w:t>
+      </w:r>
+      <w:r>
+        <w:rPr>
+          <w:rFonts w:ascii="Vazir" w:hAnsi="Vazir" w:cs="Vazir" w:hint="cs"/>
+          <w:sz w:val="24"/>
+          <w:szCs w:val="24"/>
+          <w:rtl/>
+          <w:lang w:bidi="fa-IR"/>
+        </w:rPr>
+        <w:t xml:space="preserve">از ستون </w:t>
+      </w:r>
+      <w:r>
+        <w:rPr>
+          <w:rFonts w:ascii="Vazir" w:hAnsi="Vazir" w:cs="Vazir"/>
+          <w:b/>
+          <w:bCs/>
+          <w:sz w:val="24"/>
+          <w:szCs w:val="24"/>
+        </w:rPr>
+        <w:t>StockItemName</w:t>
+      </w:r>
+      <w:r>
+        <w:rPr>
+          <w:rFonts w:ascii="Vazir" w:hAnsi="Vazir" w:cs="Vazir" w:hint="cs"/>
+          <w:b/>
+          <w:bCs/>
+          <w:sz w:val="24"/>
+          <w:szCs w:val="24"/>
+          <w:rtl/>
+          <w:lang w:bidi="fa-IR"/>
+        </w:rPr>
+        <w:t xml:space="preserve"> </w:t>
+      </w:r>
+      <w:r>
+        <w:rPr>
+          <w:rFonts w:ascii="Vazir" w:hAnsi="Vazir" w:cs="Vazir" w:hint="cs"/>
+          <w:sz w:val="24"/>
+          <w:szCs w:val="24"/>
+          <w:rtl/>
+          <w:lang w:bidi="fa-IR"/>
+        </w:rPr>
+        <w:t xml:space="preserve">از جدول </w:t>
+      </w:r>
+      <w:r>
+        <w:rPr>
+          <w:rFonts w:ascii="Vazir" w:hAnsi="Vazir" w:cs="Vazir"/>
+          <w:b/>
+          <w:bCs/>
+          <w:sz w:val="24"/>
+          <w:szCs w:val="24"/>
+          <w:highlight w:val="green"/>
+          <w:lang w:bidi="fa-IR"/>
+        </w:rPr>
+        <w:t>StagingStockItems</w:t>
+      </w:r>
     </w:p>
     <w:p>
       <w:pPr>
@@ -747,22 +1614,85 @@
           <w:rFonts w:ascii="Vazir" w:hAnsi="Vazir" w:cs="Vazir"/>
           <w:b/>
           <w:bCs/>
-          <w:sz w:val="28"/>
-          <w:szCs w:val="28"/>
-        </w:rPr>
-      </w:pPr>
-      <w:proofErr w:type="spellStart"/>
-      <w:r>
-        <w:rPr>
-          <w:rFonts w:ascii="Vazir" w:hAnsi="Vazir" w:cs="Vazir"/>
-          <w:b/>
-          <w:bCs/>
-          <w:sz w:val="28"/>
-          <w:szCs w:val="28"/>
+          <w:sz w:val="24"/>
+          <w:szCs w:val="24"/>
+        </w:rPr>
+      </w:pPr>
+      <w:r>
+        <w:rPr>
+          <w:rFonts w:ascii="Vazir" w:hAnsi="Vazir" w:cs="Vazir"/>
+          <w:b/>
+          <w:bCs/>
+          <w:sz w:val="24"/>
+          <w:szCs w:val="24"/>
         </w:rPr>
         <w:t>SupplierID</w:t>
       </w:r>
-      <w:proofErr w:type="spellEnd"/>
+      <w:r>
+        <w:rPr>
+          <w:rFonts w:ascii="Vazir" w:hAnsi="Vazir" w:cs="Vazir" w:hint="cs"/>
+          <w:b/>
+          <w:bCs/>
+          <w:sz w:val="24"/>
+          <w:szCs w:val="24"/>
+          <w:rtl/>
+          <w:lang w:bidi="fa-IR"/>
+        </w:rPr>
+        <w:t xml:space="preserve"> </w:t>
+      </w:r>
+      <w:r>
+        <w:rPr>
+          <w:rFonts w:ascii="Vazir" w:hAnsi="Vazir" w:cs="Vazir" w:hint="cs"/>
+          <w:sz w:val="24"/>
+          <w:szCs w:val="24"/>
+          <w:rtl/>
+        </w:rPr>
+        <w:t xml:space="preserve">از ستون </w:t>
+      </w:r>
+      <w:r>
+        <w:rPr>
+          <w:rFonts w:ascii="Vazir" w:hAnsi="Vazir" w:cs="Vazir"/>
+          <w:b/>
+          <w:bCs/>
+          <w:sz w:val="24"/>
+          <w:szCs w:val="24"/>
+        </w:rPr>
+        <w:t>SupplierID</w:t>
+      </w:r>
+      <w:r>
+        <w:rPr>
+          <w:rFonts w:ascii="Vazir" w:hAnsi="Vazir" w:cs="Vazir" w:hint="cs"/>
+          <w:b/>
+          <w:bCs/>
+          <w:sz w:val="24"/>
+          <w:szCs w:val="24"/>
+          <w:rtl/>
+          <w:lang w:bidi="fa-IR"/>
+        </w:rPr>
+        <w:t xml:space="preserve"> </w:t>
+      </w:r>
+      <w:r>
+        <w:rPr>
+          <w:rFonts w:ascii="Vazir" w:hAnsi="Vazir" w:cs="Vazir" w:hint="cs"/>
+          <w:sz w:val="24"/>
+          <w:szCs w:val="24"/>
+          <w:rtl/>
+          <w:lang w:bidi="fa-IR"/>
+        </w:rPr>
+        <w:t xml:space="preserve">از جدول </w:t>
+      </w:r>
+      <w:r>
+        <w:rPr>
+          <w:rFonts w:ascii="Vazir" w:hAnsi="Vazir" w:cs="Vazir"/>
+          <w:b/>
+          <w:bCs/>
+          <w:sz w:val="24"/>
+          <w:szCs w:val="24"/>
+          <w:highlight w:val="green"/>
+          <w:lang w:bidi="fa-IR"/>
+        </w:rPr>
+        <w:t>StagingStockItems</w:t>
+      </w:r>
     </w:p>
     <w:p>
       <w:pPr>
@@ -776,19 +1706,84 @@
           <w:rFonts w:ascii="Vazir" w:hAnsi="Vazir" w:cs="Vazir"/>
           <w:b/>
           <w:bCs/>
-          <w:sz w:val="28"/>
-          <w:szCs w:val="28"/>
-        </w:rPr>
-      </w:pPr>
-      <w:r>
-        <w:rPr>
-          <w:rFonts w:ascii="Vazir" w:hAnsi="Vazir" w:cs="Vazir"/>
-          <w:b/>
-          <w:bCs/>
-          <w:sz w:val="28"/>
-          <w:szCs w:val="28"/>
+          <w:sz w:val="24"/>
+          <w:szCs w:val="24"/>
+        </w:rPr>
+      </w:pPr>
+      <w:r>
+        <w:rPr>
+          <w:rFonts w:ascii="Vazir" w:hAnsi="Vazir" w:cs="Vazir"/>
+          <w:b/>
+          <w:bCs/>
+          <w:sz w:val="24"/>
+          <w:szCs w:val="24"/>
         </w:rPr>
         <w:t>Brand</w:t>
+      </w:r>
+      <w:r>
+        <w:rPr>
+          <w:rFonts w:ascii="Vazir" w:hAnsi="Vazir" w:cs="Vazir" w:hint="cs"/>
+          <w:b/>
+          <w:bCs/>
+          <w:sz w:val="24"/>
+          <w:szCs w:val="24"/>
+          <w:rtl/>
+          <w:lang w:bidi="fa-IR"/>
+        </w:rPr>
+        <w:t xml:space="preserve"> </w:t>
+      </w:r>
+      <w:r>
+        <w:rPr>
+          <w:rFonts w:ascii="Vazir" w:hAnsi="Vazir" w:cs="Vazir" w:hint="cs"/>
+          <w:sz w:val="24"/>
+          <w:szCs w:val="24"/>
+          <w:rtl/>
+        </w:rPr>
+        <w:t xml:space="preserve">از ستون </w:t>
+      </w:r>
+      <w:r>
+        <w:rPr>
+          <w:rFonts w:ascii="Vazir" w:hAnsi="Vazir" w:cs="Vazir"/>
+          <w:b/>
+          <w:bCs/>
+          <w:sz w:val="24"/>
+          <w:szCs w:val="24"/>
+        </w:rPr>
+        <w:t>Brand</w:t>
+      </w:r>
+      <w:r>
+        <w:rPr>
+          <w:rFonts w:ascii="Vazir" w:hAnsi="Vazir" w:cs="Vazir" w:hint="cs"/>
+          <w:b/>
+          <w:bCs/>
+          <w:sz w:val="24"/>
+          <w:szCs w:val="24"/>
+          <w:rtl/>
+          <w:lang w:bidi="fa-IR"/>
+        </w:rPr>
+        <w:t xml:space="preserve"> </w:t>
+      </w:r>
+      <w:r>
+        <w:rPr>
+          <w:rFonts w:ascii="Vazir" w:hAnsi="Vazir" w:cs="Vazir" w:hint="cs"/>
+          <w:sz w:val="24"/>
+          <w:szCs w:val="24"/>
+          <w:rtl/>
+          <w:lang w:bidi="fa-IR"/>
+        </w:rPr>
+        <w:t xml:space="preserve">از جدول </w:t>
+      </w:r>
+      <w:r>
+        <w:rPr>
+          <w:rFonts w:ascii="Vazir" w:hAnsi="Vazir" w:cs="Vazir"/>
+          <w:b/>
+          <w:bCs/>
+          <w:sz w:val="24"/>
+          <w:szCs w:val="24"/>
+          <w:highlight w:val="green"/>
+          <w:lang w:bidi="fa-IR"/>
+        </w:rPr>
+        <w:t>StagingStockItems</w:t>
       </w:r>
     </w:p>
     <w:p>
@@ -803,19 +1798,82 @@
           <w:rFonts w:ascii="Vazir" w:hAnsi="Vazir" w:cs="Vazir"/>
           <w:b/>
           <w:bCs/>
-          <w:sz w:val="28"/>
-          <w:szCs w:val="28"/>
-        </w:rPr>
-      </w:pPr>
-      <w:r>
-        <w:rPr>
-          <w:rFonts w:ascii="Vazir" w:hAnsi="Vazir" w:cs="Vazir"/>
-          <w:b/>
-          <w:bCs/>
-          <w:sz w:val="28"/>
-          <w:szCs w:val="28"/>
+          <w:sz w:val="24"/>
+          <w:szCs w:val="24"/>
+        </w:rPr>
+      </w:pPr>
+      <w:r>
+        <w:rPr>
+          <w:rFonts w:ascii="Vazir" w:hAnsi="Vazir" w:cs="Vazir"/>
+          <w:b/>
+          <w:bCs/>
+          <w:sz w:val="24"/>
+          <w:szCs w:val="24"/>
         </w:rPr>
         <w:t>Size</w:t>
+      </w:r>
+      <w:r>
+        <w:rPr>
+          <w:rFonts w:ascii="Vazir" w:hAnsi="Vazir" w:cs="Vazir" w:hint="cs"/>
+          <w:b/>
+          <w:bCs/>
+          <w:sz w:val="24"/>
+          <w:szCs w:val="24"/>
+          <w:rtl/>
+        </w:rPr>
+        <w:t xml:space="preserve"> </w:t>
+      </w:r>
+      <w:r>
+        <w:rPr>
+          <w:rFonts w:ascii="Vazir" w:hAnsi="Vazir" w:cs="Vazir" w:hint="cs"/>
+          <w:sz w:val="24"/>
+          <w:szCs w:val="24"/>
+          <w:rtl/>
+        </w:rPr>
+        <w:t xml:space="preserve">از ستون </w:t>
+      </w:r>
+      <w:r>
+        <w:rPr>
+          <w:rFonts w:ascii="Vazir" w:hAnsi="Vazir" w:cs="Vazir"/>
+          <w:b/>
+          <w:bCs/>
+          <w:sz w:val="24"/>
+          <w:szCs w:val="24"/>
+        </w:rPr>
+        <w:t>Size</w:t>
+      </w:r>
+      <w:r>
+        <w:rPr>
+          <w:rFonts w:ascii="Vazir" w:hAnsi="Vazir" w:cs="Vazir" w:hint="cs"/>
+          <w:b/>
+          <w:bCs/>
+          <w:sz w:val="24"/>
+          <w:szCs w:val="24"/>
+          <w:rtl/>
+        </w:rPr>
+        <w:t xml:space="preserve"> </w:t>
+      </w:r>
+      <w:r>
+        <w:rPr>
+          <w:rFonts w:ascii="Vazir" w:hAnsi="Vazir" w:cs="Vazir" w:hint="cs"/>
+          <w:sz w:val="24"/>
+          <w:szCs w:val="24"/>
+          <w:rtl/>
+          <w:lang w:bidi="fa-IR"/>
+        </w:rPr>
+        <w:t xml:space="preserve">از جدول </w:t>
+      </w:r>
+      <w:r>
+        <w:rPr>
+          <w:rFonts w:ascii="Vazir" w:hAnsi="Vazir" w:cs="Vazir"/>
+          <w:b/>
+          <w:bCs/>
+          <w:sz w:val="24"/>
+          <w:szCs w:val="24"/>
+          <w:highlight w:val="green"/>
+          <w:lang w:bidi="fa-IR"/>
+        </w:rPr>
+        <w:t>StagingStockItems</w:t>
       </w:r>
     </w:p>
     <w:p>
@@ -830,22 +1888,85 @@
           <w:rFonts w:ascii="Vazir" w:hAnsi="Vazir" w:cs="Vazir"/>
           <w:b/>
           <w:bCs/>
-          <w:sz w:val="28"/>
-          <w:szCs w:val="28"/>
-        </w:rPr>
-      </w:pPr>
-      <w:proofErr w:type="spellStart"/>
-      <w:r>
-        <w:rPr>
-          <w:rFonts w:ascii="Vazir" w:hAnsi="Vazir" w:cs="Vazir"/>
-          <w:b/>
-          <w:bCs/>
-          <w:sz w:val="28"/>
-          <w:szCs w:val="28"/>
+          <w:sz w:val="24"/>
+          <w:szCs w:val="24"/>
+        </w:rPr>
+      </w:pPr>
+      <w:r>
+        <w:rPr>
+          <w:rFonts w:ascii="Vazir" w:hAnsi="Vazir" w:cs="Vazir"/>
+          <w:b/>
+          <w:bCs/>
+          <w:sz w:val="24"/>
+          <w:szCs w:val="24"/>
         </w:rPr>
         <w:t>IsChillerStock</w:t>
       </w:r>
-      <w:proofErr w:type="spellEnd"/>
+      <w:r>
+        <w:rPr>
+          <w:rFonts w:ascii="Vazir" w:hAnsi="Vazir" w:cs="Vazir" w:hint="cs"/>
+          <w:b/>
+          <w:bCs/>
+          <w:sz w:val="24"/>
+          <w:szCs w:val="24"/>
+          <w:rtl/>
+          <w:lang w:bidi="fa-IR"/>
+        </w:rPr>
+        <w:t xml:space="preserve"> </w:t>
+      </w:r>
+      <w:r>
+        <w:rPr>
+          <w:rFonts w:ascii="Vazir" w:hAnsi="Vazir" w:cs="Vazir" w:hint="cs"/>
+          <w:sz w:val="24"/>
+          <w:szCs w:val="24"/>
+          <w:rtl/>
+        </w:rPr>
+        <w:t xml:space="preserve">از ستون </w:t>
+      </w:r>
+      <w:r>
+        <w:rPr>
+          <w:rFonts w:ascii="Vazir" w:hAnsi="Vazir" w:cs="Vazir"/>
+          <w:b/>
+          <w:bCs/>
+          <w:sz w:val="24"/>
+          <w:szCs w:val="24"/>
+        </w:rPr>
+        <w:t>IsChillerStock</w:t>
+      </w:r>
+      <w:r>
+        <w:rPr>
+          <w:rFonts w:ascii="Vazir" w:hAnsi="Vazir" w:cs="Vazir" w:hint="cs"/>
+          <w:b/>
+          <w:bCs/>
+          <w:sz w:val="24"/>
+          <w:szCs w:val="24"/>
+          <w:rtl/>
+          <w:lang w:bidi="fa-IR"/>
+        </w:rPr>
+        <w:t xml:space="preserve"> </w:t>
+      </w:r>
+      <w:r>
+        <w:rPr>
+          <w:rFonts w:ascii="Vazir" w:hAnsi="Vazir" w:cs="Vazir" w:hint="cs"/>
+          <w:sz w:val="24"/>
+          <w:szCs w:val="24"/>
+          <w:rtl/>
+          <w:lang w:bidi="fa-IR"/>
+        </w:rPr>
+        <w:t xml:space="preserve">از جدول </w:t>
+      </w:r>
+      <w:r>
+        <w:rPr>
+          <w:rFonts w:ascii="Vazir" w:hAnsi="Vazir" w:cs="Vazir"/>
+          <w:b/>
+          <w:bCs/>
+          <w:sz w:val="24"/>
+          <w:szCs w:val="24"/>
+          <w:highlight w:val="green"/>
+          <w:lang w:bidi="fa-IR"/>
+        </w:rPr>
+        <w:t>StagingStockItems</w:t>
+      </w:r>
     </w:p>
     <w:p>
       <w:pPr>
@@ -859,19 +1980,84 @@
           <w:rFonts w:ascii="Vazir" w:hAnsi="Vazir" w:cs="Vazir"/>
           <w:b/>
           <w:bCs/>
-          <w:sz w:val="28"/>
-          <w:szCs w:val="28"/>
-        </w:rPr>
-      </w:pPr>
-      <w:r>
-        <w:rPr>
-          <w:rFonts w:ascii="Vazir" w:hAnsi="Vazir" w:cs="Vazir"/>
-          <w:b/>
-          <w:bCs/>
-          <w:sz w:val="28"/>
-          <w:szCs w:val="28"/>
+          <w:sz w:val="24"/>
+          <w:szCs w:val="24"/>
+        </w:rPr>
+      </w:pPr>
+      <w:r>
+        <w:rPr>
+          <w:rFonts w:ascii="Vazir" w:hAnsi="Vazir" w:cs="Vazir"/>
+          <w:b/>
+          <w:bCs/>
+          <w:sz w:val="24"/>
+          <w:szCs w:val="24"/>
         </w:rPr>
         <w:t>Barcode</w:t>
+      </w:r>
+      <w:r>
+        <w:rPr>
+          <w:rFonts w:ascii="Vazir" w:hAnsi="Vazir" w:cs="Vazir" w:hint="cs"/>
+          <w:b/>
+          <w:bCs/>
+          <w:sz w:val="24"/>
+          <w:szCs w:val="24"/>
+          <w:rtl/>
+          <w:lang w:bidi="fa-IR"/>
+        </w:rPr>
+        <w:t xml:space="preserve"> </w:t>
+      </w:r>
+      <w:r>
+        <w:rPr>
+          <w:rFonts w:ascii="Vazir" w:hAnsi="Vazir" w:cs="Vazir" w:hint="cs"/>
+          <w:sz w:val="24"/>
+          <w:szCs w:val="24"/>
+          <w:rtl/>
+        </w:rPr>
+        <w:t xml:space="preserve">از ستون </w:t>
+      </w:r>
+      <w:r>
+        <w:rPr>
+          <w:rFonts w:ascii="Vazir" w:hAnsi="Vazir" w:cs="Vazir"/>
+          <w:b/>
+          <w:bCs/>
+          <w:sz w:val="24"/>
+          <w:szCs w:val="24"/>
+        </w:rPr>
+        <w:t>Barcode</w:t>
+      </w:r>
+      <w:r>
+        <w:rPr>
+          <w:rFonts w:ascii="Vazir" w:hAnsi="Vazir" w:cs="Vazir" w:hint="cs"/>
+          <w:b/>
+          <w:bCs/>
+          <w:sz w:val="24"/>
+          <w:szCs w:val="24"/>
+          <w:rtl/>
+          <w:lang w:bidi="fa-IR"/>
+        </w:rPr>
+        <w:t xml:space="preserve"> </w:t>
+      </w:r>
+      <w:r>
+        <w:rPr>
+          <w:rFonts w:ascii="Vazir" w:hAnsi="Vazir" w:cs="Vazir" w:hint="cs"/>
+          <w:sz w:val="24"/>
+          <w:szCs w:val="24"/>
+          <w:rtl/>
+          <w:lang w:bidi="fa-IR"/>
+        </w:rPr>
+        <w:t xml:space="preserve">از جدول </w:t>
+      </w:r>
+      <w:r>
+        <w:rPr>
+          <w:rFonts w:ascii="Vazir" w:hAnsi="Vazir" w:cs="Vazir"/>
+          <w:b/>
+          <w:bCs/>
+          <w:sz w:val="24"/>
+          <w:szCs w:val="24"/>
+          <w:highlight w:val="green"/>
+          <w:lang w:bidi="fa-IR"/>
+        </w:rPr>
+        <w:t>StagingStockItems</w:t>
       </w:r>
     </w:p>
     <w:p>
@@ -886,22 +2072,85 @@
           <w:rFonts w:ascii="Vazir" w:hAnsi="Vazir" w:cs="Vazir"/>
           <w:b/>
           <w:bCs/>
-          <w:sz w:val="28"/>
-          <w:szCs w:val="28"/>
-        </w:rPr>
-      </w:pPr>
-      <w:proofErr w:type="spellStart"/>
-      <w:r>
-        <w:rPr>
-          <w:rFonts w:ascii="Vazir" w:hAnsi="Vazir" w:cs="Vazir"/>
-          <w:b/>
-          <w:bCs/>
-          <w:sz w:val="28"/>
-          <w:szCs w:val="28"/>
+          <w:sz w:val="24"/>
+          <w:szCs w:val="24"/>
+        </w:rPr>
+      </w:pPr>
+      <w:r>
+        <w:rPr>
+          <w:rFonts w:ascii="Vazir" w:hAnsi="Vazir" w:cs="Vazir"/>
+          <w:b/>
+          <w:bCs/>
+          <w:sz w:val="24"/>
+          <w:szCs w:val="24"/>
         </w:rPr>
         <w:t>ColorID</w:t>
       </w:r>
-      <w:proofErr w:type="spellEnd"/>
+      <w:r>
+        <w:rPr>
+          <w:rFonts w:ascii="Vazir" w:hAnsi="Vazir" w:cs="Vazir" w:hint="cs"/>
+          <w:b/>
+          <w:bCs/>
+          <w:sz w:val="24"/>
+          <w:szCs w:val="24"/>
+          <w:rtl/>
+          <w:lang w:bidi="fa-IR"/>
+        </w:rPr>
+        <w:t xml:space="preserve"> </w:t>
+      </w:r>
+      <w:r>
+        <w:rPr>
+          <w:rFonts w:ascii="Vazir" w:hAnsi="Vazir" w:cs="Vazir" w:hint="cs"/>
+          <w:sz w:val="24"/>
+          <w:szCs w:val="24"/>
+          <w:rtl/>
+        </w:rPr>
+        <w:t xml:space="preserve">از ستون </w:t>
+      </w:r>
+      <w:r>
+        <w:rPr>
+          <w:rFonts w:ascii="Vazir" w:hAnsi="Vazir" w:cs="Vazir"/>
+          <w:b/>
+          <w:bCs/>
+          <w:sz w:val="24"/>
+          <w:szCs w:val="24"/>
+        </w:rPr>
+        <w:t>ColorID</w:t>
+      </w:r>
+      <w:r>
+        <w:rPr>
+          <w:rFonts w:ascii="Vazir" w:hAnsi="Vazir" w:cs="Vazir" w:hint="cs"/>
+          <w:b/>
+          <w:bCs/>
+          <w:sz w:val="24"/>
+          <w:szCs w:val="24"/>
+          <w:rtl/>
+          <w:lang w:bidi="fa-IR"/>
+        </w:rPr>
+        <w:t xml:space="preserve"> </w:t>
+      </w:r>
+      <w:r>
+        <w:rPr>
+          <w:rFonts w:ascii="Vazir" w:hAnsi="Vazir" w:cs="Vazir" w:hint="cs"/>
+          <w:sz w:val="24"/>
+          <w:szCs w:val="24"/>
+          <w:rtl/>
+          <w:lang w:bidi="fa-IR"/>
+        </w:rPr>
+        <w:t xml:space="preserve">از جدول </w:t>
+      </w:r>
+      <w:r>
+        <w:rPr>
+          <w:rFonts w:ascii="Vazir" w:hAnsi="Vazir" w:cs="Vazir"/>
+          <w:b/>
+          <w:bCs/>
+          <w:sz w:val="24"/>
+          <w:szCs w:val="24"/>
+          <w:highlight w:val="green"/>
+          <w:lang w:bidi="fa-IR"/>
+        </w:rPr>
+        <w:t>StagingStockItems</w:t>
+      </w:r>
     </w:p>
     <w:p>
       <w:pPr>
@@ -915,22 +2164,131 @@
           <w:rFonts w:ascii="Vazir" w:hAnsi="Vazir" w:cs="Vazir"/>
           <w:b/>
           <w:bCs/>
-          <w:sz w:val="28"/>
-          <w:szCs w:val="28"/>
-        </w:rPr>
-      </w:pPr>
-      <w:proofErr w:type="spellStart"/>
-      <w:r>
-        <w:rPr>
-          <w:rFonts w:ascii="Vazir" w:hAnsi="Vazir" w:cs="Vazir"/>
-          <w:b/>
-          <w:bCs/>
-          <w:sz w:val="28"/>
-          <w:szCs w:val="28"/>
+          <w:sz w:val="24"/>
+          <w:szCs w:val="24"/>
+        </w:rPr>
+      </w:pPr>
+      <w:r>
+        <w:rPr>
+          <w:rFonts w:ascii="Vazir" w:hAnsi="Vazir" w:cs="Vazir"/>
+          <w:b/>
+          <w:bCs/>
+          <w:sz w:val="24"/>
+          <w:szCs w:val="24"/>
         </w:rPr>
         <w:t>ColorName</w:t>
       </w:r>
-      <w:proofErr w:type="spellEnd"/>
+      <w:r>
+        <w:rPr>
+          <w:rFonts w:ascii="Vazir" w:hAnsi="Vazir" w:cs="Vazir" w:hint="cs"/>
+          <w:b/>
+          <w:bCs/>
+          <w:sz w:val="24"/>
+          <w:szCs w:val="24"/>
+          <w:rtl/>
+        </w:rPr>
+        <w:t xml:space="preserve"> </w:t>
+      </w:r>
+      <w:r>
+        <w:rPr>
+          <w:rFonts w:ascii="Vazir" w:hAnsi="Vazir" w:cs="Vazir" w:hint="cs"/>
+          <w:sz w:val="24"/>
+          <w:szCs w:val="24"/>
+          <w:rtl/>
+        </w:rPr>
+        <w:t xml:space="preserve">از ستون </w:t>
+      </w:r>
+      <w:r>
+        <w:rPr>
+          <w:rFonts w:ascii="Vazir" w:hAnsi="Vazir" w:cs="Vazir"/>
+          <w:b/>
+          <w:bCs/>
+          <w:sz w:val="24"/>
+          <w:szCs w:val="24"/>
+        </w:rPr>
+        <w:t>ColorName</w:t>
+      </w:r>
+      <w:r>
+        <w:rPr>
+          <w:rFonts w:ascii="Vazir" w:hAnsi="Vazir" w:cs="Vazir" w:hint="cs"/>
+          <w:b/>
+          <w:bCs/>
+          <w:sz w:val="24"/>
+          <w:szCs w:val="24"/>
+          <w:rtl/>
+        </w:rPr>
+        <w:t xml:space="preserve"> </w:t>
+      </w:r>
+      <w:r>
+        <w:rPr>
+          <w:rFonts w:ascii="Vazir" w:hAnsi="Vazir" w:cs="Vazir" w:hint="cs"/>
+          <w:sz w:val="24"/>
+          <w:szCs w:val="24"/>
+          <w:rtl/>
+          <w:lang w:bidi="fa-IR"/>
+        </w:rPr>
+        <w:t xml:space="preserve">از </w:t>
+      </w:r>
+      <w:r>
+        <w:rPr>
+          <w:rFonts w:ascii="Vazir" w:hAnsi="Vazir" w:cs="Vazir" w:hint="cs"/>
+          <w:sz w:val="24"/>
+          <w:szCs w:val="24"/>
+          <w:rtl/>
+          <w:lang w:bidi="fa-IR"/>
+        </w:rPr>
+        <w:t>ارتباط (جوین</w:t>
+      </w:r>
+      <w:r>
+        <w:rPr>
+          <w:rFonts w:ascii="Vazir" w:hAnsi="Vazir" w:cs="Vazir"/>
+          <w:sz w:val="24"/>
+          <w:szCs w:val="24"/>
+          <w:lang w:bidi="fa-IR"/>
+        </w:rPr>
+        <w:t xml:space="preserve"> (</w:t>
+      </w:r>
+      <w:r>
+        <w:rPr>
+          <w:rFonts w:ascii="Vazir" w:hAnsi="Vazir" w:cs="Vazir" w:hint="cs"/>
+          <w:sz w:val="24"/>
+          <w:szCs w:val="24"/>
+          <w:rtl/>
+          <w:lang w:bidi="fa-IR"/>
+        </w:rPr>
+        <w:t xml:space="preserve">جدول </w:t>
+      </w:r>
+      <w:r>
+        <w:rPr>
+          <w:rFonts w:ascii="Vazir" w:hAnsi="Vazir" w:cs="Vazir" w:hint="cs"/>
+          <w:b/>
+          <w:bCs/>
+          <w:sz w:val="24"/>
+          <w:szCs w:val="24"/>
+          <w:highlight w:val="green"/>
+          <w:lang w:bidi="fa-IR"/>
+        </w:rPr>
+        <w:t>StagingStockItems</w:t>
+      </w:r>
+      <w:r>
+        <w:rPr>
+          <w:rFonts w:ascii="Vazir" w:hAnsi="Vazir" w:cs="Vazir" w:hint="cs"/>
+          <w:sz w:val="24"/>
+          <w:szCs w:val="24"/>
+          <w:rtl/>
+          <w:lang w:bidi="fa-IR"/>
+        </w:rPr>
+        <w:t xml:space="preserve"> و جدول </w:t>
+      </w:r>
+      <w:r>
+        <w:rPr>
+          <w:rFonts w:ascii="Vazir" w:hAnsi="Vazir" w:cs="Vazir"/>
+          <w:sz w:val="24"/>
+          <w:szCs w:val="24"/>
+          <w:lang w:bidi="fa-IR"/>
+        </w:rPr>
+        <w:t>StagingColors</w:t>
+      </w:r>
     </w:p>
     <w:p>
       <w:pPr>
@@ -944,22 +2302,74 @@
           <w:rFonts w:ascii="Vazir" w:hAnsi="Vazir" w:cs="Vazir"/>
           <w:b/>
           <w:bCs/>
-          <w:sz w:val="28"/>
-          <w:szCs w:val="28"/>
-        </w:rPr>
-      </w:pPr>
-      <w:proofErr w:type="spellStart"/>
-      <w:r>
-        <w:rPr>
-          <w:rFonts w:ascii="Vazir" w:hAnsi="Vazir" w:cs="Vazir"/>
-          <w:b/>
-          <w:bCs/>
-          <w:sz w:val="28"/>
-          <w:szCs w:val="28"/>
+          <w:sz w:val="24"/>
+          <w:szCs w:val="24"/>
+        </w:rPr>
+      </w:pPr>
+      <w:r>
+        <w:rPr>
+          <w:rFonts w:ascii="Vazir" w:hAnsi="Vazir" w:cs="Vazir"/>
+          <w:b/>
+          <w:bCs/>
+          <w:sz w:val="24"/>
+          <w:szCs w:val="24"/>
         </w:rPr>
         <w:t>UnitPackageTypeID</w:t>
       </w:r>
-      <w:proofErr w:type="spellEnd"/>
+      <w:r>
+        <w:rPr>
+          <w:rFonts w:ascii="Vazir" w:hAnsi="Vazir" w:cs="Vazir" w:hint="cs"/>
+          <w:b/>
+          <w:bCs/>
+          <w:sz w:val="24"/>
+          <w:szCs w:val="24"/>
+          <w:rtl/>
+          <w:lang w:bidi="fa-IR"/>
+        </w:rPr>
+        <w:t xml:space="preserve"> </w:t>
+      </w:r>
+      <w:r>
+        <w:rPr>
+          <w:rFonts w:ascii="Vazir" w:hAnsi="Vazir" w:cs="Vazir" w:hint="cs"/>
+          <w:sz w:val="24"/>
+          <w:szCs w:val="24"/>
+          <w:rtl/>
+        </w:rPr>
+        <w:t xml:space="preserve">از ستون </w:t>
+      </w:r>
+      <w:r>
+        <w:rPr>
+          <w:rFonts w:ascii="Vazir" w:hAnsi="Vazir" w:cs="Vazir"/>
+          <w:b/>
+          <w:bCs/>
+          <w:sz w:val="24"/>
+          <w:szCs w:val="24"/>
+          <w:lang w:bidi="fa-IR"/>
+        </w:rPr>
+        <w:t>UnitPackageID</w:t>
+      </w:r>
+      <w:r>
+        <w:rPr>
+          <w:rFonts w:ascii="Vazir" w:hAnsi="Vazir" w:cs="Vazir" w:hint="cs"/>
+          <w:sz w:val="24"/>
+          <w:szCs w:val="24"/>
+          <w:rtl/>
+          <w:lang w:bidi="fa-IR"/>
+        </w:rPr>
+        <w:t xml:space="preserve"> از جدول </w:t>
+      </w:r>
+      <w:r>
+        <w:rPr>
+          <w:rFonts w:ascii="Vazir" w:hAnsi="Vazir" w:cs="Vazir"/>
+          <w:b/>
+          <w:bCs/>
+          <w:sz w:val="24"/>
+          <w:szCs w:val="24"/>
+          <w:highlight w:val="green"/>
+          <w:lang w:bidi="fa-IR"/>
+        </w:rPr>
+        <w:t>StagingStockItems</w:t>
+      </w:r>
     </w:p>
     <w:p>
       <w:pPr>
@@ -973,22 +2383,142 @@
           <w:rFonts w:ascii="Vazir" w:hAnsi="Vazir" w:cs="Vazir"/>
           <w:b/>
           <w:bCs/>
-          <w:sz w:val="28"/>
-          <w:szCs w:val="28"/>
-        </w:rPr>
-      </w:pPr>
-      <w:proofErr w:type="spellStart"/>
-      <w:r>
-        <w:rPr>
-          <w:rFonts w:ascii="Vazir" w:hAnsi="Vazir" w:cs="Vazir"/>
-          <w:b/>
-          <w:bCs/>
-          <w:sz w:val="28"/>
-          <w:szCs w:val="28"/>
+          <w:sz w:val="24"/>
+          <w:szCs w:val="24"/>
+        </w:rPr>
+      </w:pPr>
+      <w:r>
+        <w:rPr>
+          <w:rFonts w:ascii="Vazir" w:hAnsi="Vazir" w:cs="Vazir"/>
+          <w:b/>
+          <w:bCs/>
+          <w:sz w:val="24"/>
+          <w:szCs w:val="24"/>
         </w:rPr>
         <w:t>UnitPackageTypeName</w:t>
       </w:r>
-      <w:proofErr w:type="spellEnd"/>
+      <w:r>
+        <w:rPr>
+          <w:rFonts w:ascii="Vazir" w:hAnsi="Vazir" w:cs="Vazir" w:hint="cs"/>
+          <w:b/>
+          <w:bCs/>
+          <w:sz w:val="24"/>
+          <w:szCs w:val="24"/>
+          <w:rtl/>
+          <w:lang w:bidi="fa-IR"/>
+        </w:rPr>
+        <w:t xml:space="preserve"> </w:t>
+      </w:r>
+      <w:r>
+        <w:rPr>
+          <w:rFonts w:ascii="Vazir" w:hAnsi="Vazir" w:cs="Vazir" w:hint="cs"/>
+          <w:sz w:val="24"/>
+          <w:szCs w:val="24"/>
+          <w:rtl/>
+        </w:rPr>
+        <w:t xml:space="preserve">از ستون </w:t>
+      </w:r>
+      <w:r>
+        <w:rPr>
+          <w:rFonts w:ascii="Vazir" w:hAnsi="Vazir" w:cs="Vazir"/>
+          <w:b/>
+          <w:bCs/>
+          <w:sz w:val="24"/>
+          <w:szCs w:val="24"/>
+          <w:lang w:bidi="fa-IR"/>
+        </w:rPr>
+        <w:t>PackageTypeName</w:t>
+      </w:r>
+      <w:r>
+        <w:rPr>
+          <w:rFonts w:ascii="Vazir" w:hAnsi="Vazir" w:cs="Vazir" w:hint="cs"/>
+          <w:sz w:val="24"/>
+          <w:szCs w:val="24"/>
+          <w:rtl/>
+          <w:lang w:bidi="fa-IR"/>
+        </w:rPr>
+        <w:t xml:space="preserve"> از ارتباط (جوین</w:t>
+      </w:r>
+      <w:r>
+        <w:rPr>
+          <w:rFonts w:ascii="Vazir" w:hAnsi="Vazir" w:cs="Vazir"/>
+          <w:sz w:val="24"/>
+          <w:szCs w:val="24"/>
+          <w:lang w:bidi="fa-IR"/>
+        </w:rPr>
+        <w:t xml:space="preserve"> (</w:t>
+      </w:r>
+      <w:r>
+        <w:rPr>
+          <w:rFonts w:ascii="Vazir" w:hAnsi="Vazir" w:cs="Vazir" w:hint="cs"/>
+          <w:sz w:val="24"/>
+          <w:szCs w:val="24"/>
+          <w:rtl/>
+          <w:lang w:bidi="fa-IR"/>
+        </w:rPr>
+        <w:t xml:space="preserve">جدول </w:t>
+      </w:r>
+      <w:r>
+        <w:rPr>
+          <w:rFonts w:ascii="Vazir" w:hAnsi="Vazir" w:cs="Vazir" w:hint="cs"/>
+          <w:b/>
+          <w:bCs/>
+          <w:sz w:val="24"/>
+          <w:szCs w:val="24"/>
+          <w:highlight w:val="green"/>
+          <w:lang w:bidi="fa-IR"/>
+        </w:rPr>
+        <w:t>StagingStockItems</w:t>
+      </w:r>
+      <w:r>
+        <w:rPr>
+          <w:rFonts w:ascii="Vazir" w:hAnsi="Vazir" w:cs="Vazir" w:hint="cs"/>
+          <w:sz w:val="24"/>
+          <w:szCs w:val="24"/>
+          <w:highlight w:val="green"/>
+          <w:rtl/>
+          <w:lang w:bidi="fa-IR"/>
+        </w:rPr>
+        <w:t xml:space="preserve"> و جدول </w:t>
+      </w:r>
+      <w:r>
+        <w:rPr>
+          <w:rFonts w:ascii="Vazir" w:hAnsi="Vazir" w:cs="Vazir"/>
+          <w:b/>
+          <w:bCs/>
+          <w:sz w:val="24"/>
+          <w:szCs w:val="24"/>
+          <w:highlight w:val="green"/>
+          <w:lang w:bidi="fa-IR"/>
+        </w:rPr>
+        <w:t>Staging</w:t>
+      </w:r>
+      <w:r>
+        <w:rPr>
+          <w:rFonts w:ascii="Vazir" w:hAnsi="Vazir" w:cs="Vazir"/>
+          <w:b/>
+          <w:bCs/>
+          <w:sz w:val="24"/>
+          <w:szCs w:val="24"/>
+          <w:highlight w:val="green"/>
+          <w:lang w:bidi="fa-IR"/>
+        </w:rPr>
+        <w:t>PackageTypes</w:t>
+      </w:r>
+    </w:p>
+    <w:p>
+      <w:pPr>
+        <w:pStyle w:val="ListParagraph"/>
+        <w:bidi/>
+        <w:ind w:left="1440"/>
+        <w:rPr>
+          <w:rFonts w:ascii="Vazir" w:hAnsi="Vazir" w:cs="Vazir"/>
+          <w:b/>
+          <w:bCs/>
+          <w:sz w:val="24"/>
+          <w:szCs w:val="24"/>
+        </w:rPr>
+      </w:pPr>
     </w:p>
     <w:p>
       <w:pPr>
@@ -1002,22 +2532,71 @@
           <w:rFonts w:ascii="Vazir" w:hAnsi="Vazir" w:cs="Vazir"/>
           <w:b/>
           <w:bCs/>
-          <w:sz w:val="28"/>
-          <w:szCs w:val="28"/>
-        </w:rPr>
-      </w:pPr>
-      <w:proofErr w:type="spellStart"/>
-      <w:r>
-        <w:rPr>
-          <w:rFonts w:ascii="Vazir" w:hAnsi="Vazir" w:cs="Vazir"/>
-          <w:b/>
-          <w:bCs/>
-          <w:sz w:val="28"/>
-          <w:szCs w:val="28"/>
+          <w:sz w:val="24"/>
+          <w:szCs w:val="24"/>
+        </w:rPr>
+      </w:pPr>
+      <w:r>
+        <w:rPr>
+          <w:rFonts w:ascii="Vazir" w:hAnsi="Vazir" w:cs="Vazir"/>
+          <w:b/>
+          <w:bCs/>
+          <w:sz w:val="24"/>
+          <w:szCs w:val="24"/>
         </w:rPr>
         <w:t>OuterPackageTypeID</w:t>
       </w:r>
-      <w:proofErr w:type="spellEnd"/>
+      <w:r>
+        <w:rPr>
+          <w:rFonts w:ascii="Vazir" w:hAnsi="Vazir" w:cs="Vazir" w:hint="cs"/>
+          <w:b/>
+          <w:bCs/>
+          <w:sz w:val="24"/>
+          <w:szCs w:val="24"/>
+          <w:rtl/>
+          <w:lang w:bidi="fa-IR"/>
+        </w:rPr>
+        <w:t xml:space="preserve"> </w:t>
+      </w:r>
+      <w:r>
+        <w:rPr>
+          <w:rFonts w:ascii="Vazir" w:hAnsi="Vazir" w:cs="Vazir" w:hint="cs"/>
+          <w:sz w:val="24"/>
+          <w:szCs w:val="24"/>
+          <w:rtl/>
+        </w:rPr>
+        <w:t xml:space="preserve">از ستون </w:t>
+      </w:r>
+      <w:r>
+        <w:rPr>
+          <w:rFonts w:ascii="Vazir" w:hAnsi="Vazir" w:cs="Vazir"/>
+          <w:b/>
+          <w:bCs/>
+          <w:sz w:val="24"/>
+          <w:szCs w:val="24"/>
+          <w:lang w:bidi="fa-IR"/>
+        </w:rPr>
+        <w:t>OuterPackageID</w:t>
+      </w:r>
+      <w:r>
+        <w:rPr>
+          <w:rFonts w:ascii="Vazir" w:hAnsi="Vazir" w:cs="Vazir" w:hint="cs"/>
+          <w:sz w:val="24"/>
+          <w:szCs w:val="24"/>
+          <w:rtl/>
+          <w:lang w:bidi="fa-IR"/>
+        </w:rPr>
+        <w:t xml:space="preserve"> از جدول </w:t>
+      </w:r>
+      <w:r>
+        <w:rPr>
+          <w:rFonts w:ascii="Vazir" w:hAnsi="Vazir" w:cs="Vazir"/>
+          <w:sz w:val="24"/>
+          <w:szCs w:val="24"/>
+          <w:lang w:bidi="fa-IR"/>
+        </w:rPr>
+        <w:t>StagingStockItems</w:t>
+      </w:r>
     </w:p>
     <w:p>
       <w:pPr>
@@ -1031,22 +2610,147 @@
           <w:rFonts w:ascii="Vazir" w:hAnsi="Vazir" w:cs="Vazir"/>
           <w:b/>
           <w:bCs/>
-          <w:sz w:val="28"/>
-          <w:szCs w:val="28"/>
-        </w:rPr>
-      </w:pPr>
-      <w:proofErr w:type="spellStart"/>
-      <w:r>
-        <w:rPr>
-          <w:rFonts w:ascii="Vazir" w:hAnsi="Vazir" w:cs="Vazir"/>
-          <w:b/>
-          <w:bCs/>
-          <w:sz w:val="28"/>
-          <w:szCs w:val="28"/>
+          <w:sz w:val="24"/>
+          <w:szCs w:val="24"/>
+        </w:rPr>
+      </w:pPr>
+      <w:r>
+        <w:rPr>
+          <w:rFonts w:ascii="Vazir" w:hAnsi="Vazir" w:cs="Vazir"/>
+          <w:b/>
+          <w:bCs/>
+          <w:sz w:val="24"/>
+          <w:szCs w:val="24"/>
         </w:rPr>
         <w:t>OuterPackageTypeName</w:t>
       </w:r>
-      <w:proofErr w:type="spellEnd"/>
+      <w:r>
+        <w:rPr>
+          <w:rFonts w:ascii="Vazir" w:hAnsi="Vazir" w:cs="Vazir" w:hint="cs"/>
+          <w:b/>
+          <w:bCs/>
+          <w:sz w:val="24"/>
+          <w:szCs w:val="24"/>
+          <w:rtl/>
+          <w:lang w:bidi="fa-IR"/>
+        </w:rPr>
+        <w:t xml:space="preserve"> </w:t>
+      </w:r>
+      <w:r>
+        <w:rPr>
+          <w:rFonts w:ascii="Vazir" w:hAnsi="Vazir" w:cs="Vazir" w:hint="cs"/>
+          <w:sz w:val="24"/>
+          <w:szCs w:val="24"/>
+          <w:rtl/>
+        </w:rPr>
+        <w:t xml:space="preserve">از ستون </w:t>
+      </w:r>
+      <w:r>
+        <w:rPr>
+          <w:rFonts w:ascii="Vazir" w:hAnsi="Vazir" w:cs="Vazir"/>
+          <w:sz w:val="24"/>
+          <w:szCs w:val="24"/>
+          <w:lang w:bidi="fa-IR"/>
+        </w:rPr>
+        <w:t>PackageTypeName</w:t>
+      </w:r>
+      <w:r>
+        <w:rPr>
+          <w:rFonts w:ascii="Vazir" w:hAnsi="Vazir" w:cs="Vazir" w:hint="cs"/>
+          <w:sz w:val="24"/>
+          <w:szCs w:val="24"/>
+          <w:rtl/>
+          <w:lang w:bidi="fa-IR"/>
+        </w:rPr>
+        <w:t xml:space="preserve"> از </w:t>
+      </w:r>
+      <w:r>
+        <w:rPr>
+          <w:rFonts w:ascii="Vazir" w:hAnsi="Vazir" w:cs="Vazir" w:hint="cs"/>
+          <w:b/>
+          <w:bCs/>
+          <w:sz w:val="24"/>
+          <w:szCs w:val="24"/>
+          <w:highlight w:val="green"/>
+          <w:rtl/>
+          <w:lang w:bidi="fa-IR"/>
+        </w:rPr>
+        <w:t>ارتباط (جوین</w:t>
+      </w:r>
+      <w:r>
+        <w:rPr>
+          <w:rFonts w:ascii="Vazir" w:hAnsi="Vazir" w:cs="Vazir"/>
+          <w:b/>
+          <w:bCs/>
+          <w:sz w:val="24"/>
+          <w:szCs w:val="24"/>
+          <w:highlight w:val="green"/>
+          <w:lang w:bidi="fa-IR"/>
+        </w:rPr>
+        <w:t xml:space="preserve"> (</w:t>
+      </w:r>
+      <w:r>
+        <w:rPr>
+          <w:rFonts w:ascii="Vazir" w:hAnsi="Vazir" w:cs="Vazir" w:hint="cs"/>
+          <w:b/>
+          <w:bCs/>
+          <w:sz w:val="24"/>
+          <w:szCs w:val="24"/>
+          <w:highlight w:val="green"/>
+          <w:rtl/>
+          <w:lang w:bidi="fa-IR"/>
+        </w:rPr>
+        <w:t xml:space="preserve">جدول </w:t>
+      </w:r>
+      <w:r>
+        <w:rPr>
+          <w:rFonts w:ascii="Vazir" w:hAnsi="Vazir" w:cs="Vazir" w:hint="cs"/>
+          <w:b/>
+          <w:bCs/>
+          <w:sz w:val="24"/>
+          <w:szCs w:val="24"/>
+          <w:highlight w:val="green"/>
+          <w:lang w:bidi="fa-IR"/>
+        </w:rPr>
+        <w:t>StagingStockItems</w:t>
+      </w:r>
+      <w:r>
+        <w:rPr>
+          <w:rFonts w:ascii="Vazir" w:hAnsi="Vazir" w:cs="Vazir" w:hint="cs"/>
+          <w:b/>
+          <w:bCs/>
+          <w:sz w:val="24"/>
+          <w:szCs w:val="24"/>
+          <w:highlight w:val="green"/>
+          <w:rtl/>
+          <w:lang w:bidi="fa-IR"/>
+        </w:rPr>
+        <w:t xml:space="preserve"> و جدول </w:t>
+      </w:r>
+      <w:r>
+        <w:rPr>
+          <w:rFonts w:ascii="Vazir" w:hAnsi="Vazir" w:cs="Vazir"/>
+          <w:b/>
+          <w:bCs/>
+          <w:sz w:val="24"/>
+          <w:szCs w:val="24"/>
+          <w:highlight w:val="green"/>
+          <w:lang w:bidi="fa-IR"/>
+        </w:rPr>
+        <w:t>StagingPackageTypes</w:t>
+      </w:r>
+    </w:p>
+    <w:p>
+      <w:pPr>
+        <w:bidi/>
+        <w:rPr>
+          <w:rFonts w:ascii="Vazir" w:hAnsi="Vazir" w:cs="Vazir"/>
+          <w:b/>
+          <w:bCs/>
+          <w:sz w:val="24"/>
+          <w:szCs w:val="24"/>
+        </w:rPr>
+      </w:pPr>
     </w:p>
     <w:p>
       <w:pPr>
@@ -1060,22 +2764,86 @@
           <w:rFonts w:ascii="Vazir" w:hAnsi="Vazir" w:cs="Vazir"/>
           <w:b/>
           <w:bCs/>
-          <w:sz w:val="28"/>
-          <w:szCs w:val="28"/>
-        </w:rPr>
-      </w:pPr>
-      <w:proofErr w:type="spellStart"/>
-      <w:r>
-        <w:rPr>
-          <w:rFonts w:ascii="Vazir" w:hAnsi="Vazir" w:cs="Vazir"/>
-          <w:b/>
-          <w:bCs/>
-          <w:sz w:val="28"/>
-          <w:szCs w:val="28"/>
-        </w:rPr>
+          <w:sz w:val="24"/>
+          <w:szCs w:val="24"/>
+        </w:rPr>
+      </w:pPr>
+      <w:r>
+        <w:rPr>
+          <w:rFonts w:ascii="Vazir" w:hAnsi="Vazir" w:cs="Vazir"/>
+          <w:b/>
+          <w:bCs/>
+          <w:sz w:val="24"/>
+          <w:szCs w:val="24"/>
+        </w:rPr>
+        <w:lastRenderedPageBreak/>
         <w:t>TaxRate</w:t>
       </w:r>
-      <w:proofErr w:type="spellEnd"/>
+      <w:r>
+        <w:rPr>
+          <w:rFonts w:ascii="Vazir" w:hAnsi="Vazir" w:cs="Vazir" w:hint="cs"/>
+          <w:b/>
+          <w:bCs/>
+          <w:sz w:val="24"/>
+          <w:szCs w:val="24"/>
+          <w:rtl/>
+          <w:lang w:bidi="fa-IR"/>
+        </w:rPr>
+        <w:t xml:space="preserve"> </w:t>
+      </w:r>
+      <w:r>
+        <w:rPr>
+          <w:rFonts w:ascii="Vazir" w:hAnsi="Vazir" w:cs="Vazir" w:hint="cs"/>
+          <w:sz w:val="24"/>
+          <w:szCs w:val="24"/>
+          <w:rtl/>
+        </w:rPr>
+        <w:t xml:space="preserve">از ستون </w:t>
+      </w:r>
+      <w:r>
+        <w:rPr>
+          <w:rFonts w:ascii="Vazir" w:hAnsi="Vazir" w:cs="Vazir"/>
+          <w:b/>
+          <w:bCs/>
+          <w:sz w:val="24"/>
+          <w:szCs w:val="24"/>
+        </w:rPr>
+        <w:t>TaxRate</w:t>
+      </w:r>
+      <w:r>
+        <w:rPr>
+          <w:rFonts w:ascii="Vazir" w:hAnsi="Vazir" w:cs="Vazir" w:hint="cs"/>
+          <w:b/>
+          <w:bCs/>
+          <w:sz w:val="24"/>
+          <w:szCs w:val="24"/>
+          <w:rtl/>
+          <w:lang w:bidi="fa-IR"/>
+        </w:rPr>
+        <w:t xml:space="preserve"> </w:t>
+      </w:r>
+      <w:r>
+        <w:rPr>
+          <w:rFonts w:ascii="Vazir" w:hAnsi="Vazir" w:cs="Vazir" w:hint="cs"/>
+          <w:sz w:val="24"/>
+          <w:szCs w:val="24"/>
+          <w:rtl/>
+          <w:lang w:bidi="fa-IR"/>
+        </w:rPr>
+        <w:t xml:space="preserve">از جدول </w:t>
+      </w:r>
+      <w:r>
+        <w:rPr>
+          <w:rFonts w:ascii="Vazir" w:hAnsi="Vazir" w:cs="Vazir"/>
+          <w:b/>
+          <w:bCs/>
+          <w:sz w:val="24"/>
+          <w:szCs w:val="24"/>
+          <w:highlight w:val="green"/>
+          <w:lang w:bidi="fa-IR"/>
+        </w:rPr>
+        <w:t>StagingStockItems</w:t>
+      </w:r>
     </w:p>
     <w:p>
       <w:pPr>
@@ -1089,22 +2857,84 @@
           <w:rFonts w:ascii="Vazir" w:hAnsi="Vazir" w:cs="Vazir"/>
           <w:b/>
           <w:bCs/>
-          <w:sz w:val="28"/>
-          <w:szCs w:val="28"/>
-        </w:rPr>
-      </w:pPr>
-      <w:proofErr w:type="spellStart"/>
-      <w:r>
-        <w:rPr>
-          <w:rFonts w:ascii="Vazir" w:hAnsi="Vazir" w:cs="Vazir"/>
-          <w:b/>
-          <w:bCs/>
-          <w:sz w:val="28"/>
-          <w:szCs w:val="28"/>
+          <w:sz w:val="24"/>
+          <w:szCs w:val="24"/>
+        </w:rPr>
+      </w:pPr>
+      <w:r>
+        <w:rPr>
+          <w:rFonts w:ascii="Vazir" w:hAnsi="Vazir" w:cs="Vazir"/>
+          <w:b/>
+          <w:bCs/>
+          <w:sz w:val="24"/>
+          <w:szCs w:val="24"/>
         </w:rPr>
         <w:t>UnitPrice</w:t>
       </w:r>
-      <w:proofErr w:type="spellEnd"/>
+      <w:r>
+        <w:rPr>
+          <w:rFonts w:ascii="Vazir" w:hAnsi="Vazir" w:cs="Vazir" w:hint="cs"/>
+          <w:b/>
+          <w:bCs/>
+          <w:sz w:val="24"/>
+          <w:szCs w:val="24"/>
+          <w:rtl/>
+        </w:rPr>
+        <w:t xml:space="preserve"> </w:t>
+      </w:r>
+      <w:r>
+        <w:rPr>
+          <w:rFonts w:ascii="Vazir" w:hAnsi="Vazir" w:cs="Vazir" w:hint="cs"/>
+          <w:sz w:val="24"/>
+          <w:szCs w:val="24"/>
+          <w:rtl/>
+        </w:rPr>
+        <w:t xml:space="preserve">از ستون </w:t>
+      </w:r>
+      <w:r>
+        <w:rPr>
+          <w:rFonts w:ascii="Vazir" w:hAnsi="Vazir" w:cs="Vazir"/>
+          <w:b/>
+          <w:bCs/>
+          <w:sz w:val="24"/>
+          <w:szCs w:val="24"/>
+        </w:rPr>
+        <w:t>TaxRate</w:t>
+      </w:r>
+      <w:r>
+        <w:rPr>
+          <w:rFonts w:ascii="Vazir" w:hAnsi="Vazir" w:cs="Vazir" w:hint="cs"/>
+          <w:b/>
+          <w:bCs/>
+          <w:sz w:val="24"/>
+          <w:szCs w:val="24"/>
+          <w:rtl/>
+          <w:lang w:bidi="fa-IR"/>
+        </w:rPr>
+        <w:t xml:space="preserve"> </w:t>
+      </w:r>
+      <w:r>
+        <w:rPr>
+          <w:rFonts w:ascii="Vazir" w:hAnsi="Vazir" w:cs="Vazir" w:hint="cs"/>
+          <w:sz w:val="24"/>
+          <w:szCs w:val="24"/>
+          <w:rtl/>
+          <w:lang w:bidi="fa-IR"/>
+        </w:rPr>
+        <w:t xml:space="preserve">از جدول </w:t>
+      </w:r>
+      <w:r>
+        <w:rPr>
+          <w:rFonts w:ascii="Vazir" w:hAnsi="Vazir" w:cs="Vazir"/>
+          <w:b/>
+          <w:bCs/>
+          <w:sz w:val="24"/>
+          <w:szCs w:val="24"/>
+          <w:highlight w:val="green"/>
+          <w:lang w:bidi="fa-IR"/>
+        </w:rPr>
+        <w:t>StagingStockItems</w:t>
+      </w:r>
     </w:p>
     <w:p>
       <w:pPr>
@@ -1118,22 +2948,83 @@
           <w:rFonts w:ascii="Vazir" w:hAnsi="Vazir" w:cs="Vazir"/>
           <w:b/>
           <w:bCs/>
-          <w:sz w:val="28"/>
-          <w:szCs w:val="28"/>
-        </w:rPr>
-      </w:pPr>
-      <w:proofErr w:type="spellStart"/>
-      <w:r>
-        <w:rPr>
-          <w:rFonts w:ascii="Vazir" w:hAnsi="Vazir" w:cs="Vazir"/>
-          <w:b/>
-          <w:bCs/>
-          <w:sz w:val="28"/>
-          <w:szCs w:val="28"/>
+          <w:sz w:val="24"/>
+          <w:szCs w:val="24"/>
+        </w:rPr>
+      </w:pPr>
+      <w:r>
+        <w:rPr>
+          <w:rFonts w:ascii="Vazir" w:hAnsi="Vazir" w:cs="Vazir"/>
+          <w:b/>
+          <w:bCs/>
+          <w:sz w:val="24"/>
+          <w:szCs w:val="24"/>
         </w:rPr>
         <w:t>RecommendedRetailPrice</w:t>
       </w:r>
-      <w:proofErr w:type="spellEnd"/>
+      <w:r>
+        <w:rPr>
+          <w:rFonts w:ascii="Vazir" w:hAnsi="Vazir" w:cs="Vazir" w:hint="cs"/>
+          <w:b/>
+          <w:bCs/>
+          <w:sz w:val="24"/>
+          <w:szCs w:val="24"/>
+          <w:rtl/>
+        </w:rPr>
+        <w:t xml:space="preserve"> </w:t>
+      </w:r>
+      <w:r>
+        <w:rPr>
+          <w:rFonts w:ascii="Vazir" w:hAnsi="Vazir" w:cs="Vazir" w:hint="cs"/>
+          <w:sz w:val="24"/>
+          <w:szCs w:val="24"/>
+          <w:rtl/>
+        </w:rPr>
+        <w:t xml:space="preserve">از ستون </w:t>
+      </w:r>
+      <w:r>
+        <w:rPr>
+          <w:rFonts w:ascii="Vazir" w:hAnsi="Vazir" w:cs="Vazir"/>
+          <w:b/>
+          <w:bCs/>
+          <w:sz w:val="24"/>
+          <w:szCs w:val="24"/>
+        </w:rPr>
+        <w:t>RecommendedRetailPrice</w:t>
+      </w:r>
+      <w:r>
+        <w:rPr>
+          <w:rFonts w:ascii="Vazir" w:hAnsi="Vazir" w:cs="Vazir" w:hint="cs"/>
+          <w:b/>
+          <w:bCs/>
+          <w:sz w:val="24"/>
+          <w:szCs w:val="24"/>
+          <w:rtl/>
+        </w:rPr>
+        <w:t xml:space="preserve"> </w:t>
+      </w:r>
+      <w:r>
+        <w:rPr>
+          <w:rFonts w:ascii="Vazir" w:hAnsi="Vazir" w:cs="Vazir" w:hint="cs"/>
+          <w:sz w:val="24"/>
+          <w:szCs w:val="24"/>
+          <w:rtl/>
+          <w:lang w:bidi="fa-IR"/>
+        </w:rPr>
+        <w:t xml:space="preserve">از جدول </w:t>
+      </w:r>
+      <w:r>
+        <w:rPr>
+          <w:rFonts w:ascii="Vazir" w:hAnsi="Vazir" w:cs="Vazir"/>
+          <w:b/>
+          <w:bCs/>
+          <w:sz w:val="24"/>
+          <w:szCs w:val="24"/>
+          <w:highlight w:val="green"/>
+          <w:lang w:bidi="fa-IR"/>
+        </w:rPr>
+        <w:t>StagingStockItems</w:t>
+      </w:r>
     </w:p>
     <w:p>
       <w:pPr>
@@ -1147,22 +3038,108 @@
           <w:rFonts w:ascii="Vazir" w:hAnsi="Vazir" w:cs="Vazir"/>
           <w:b/>
           <w:bCs/>
-          <w:sz w:val="28"/>
-          <w:szCs w:val="28"/>
-        </w:rPr>
-      </w:pPr>
-      <w:proofErr w:type="spellStart"/>
-      <w:r>
-        <w:rPr>
-          <w:rFonts w:ascii="Vazir" w:hAnsi="Vazir" w:cs="Vazir"/>
-          <w:b/>
-          <w:bCs/>
-          <w:sz w:val="28"/>
-          <w:szCs w:val="28"/>
+          <w:sz w:val="24"/>
+          <w:szCs w:val="24"/>
+        </w:rPr>
+      </w:pPr>
+      <w:r>
+        <w:rPr>
+          <w:rFonts w:ascii="Vazir" w:hAnsi="Vazir" w:cs="Vazir"/>
+          <w:b/>
+          <w:bCs/>
+          <w:sz w:val="24"/>
+          <w:szCs w:val="24"/>
         </w:rPr>
         <w:t>TypicalWeightPerUnit</w:t>
       </w:r>
-      <w:proofErr w:type="spellEnd"/>
+      <w:r>
+        <w:rPr>
+          <w:rFonts w:ascii="Vazir" w:hAnsi="Vazir" w:cs="Vazir" w:hint="cs"/>
+          <w:b/>
+          <w:bCs/>
+          <w:sz w:val="24"/>
+          <w:szCs w:val="24"/>
+          <w:rtl/>
+        </w:rPr>
+        <w:t xml:space="preserve"> </w:t>
+      </w:r>
+      <w:r>
+        <w:rPr>
+          <w:rFonts w:ascii="Vazir" w:hAnsi="Vazir" w:cs="Vazir" w:hint="cs"/>
+          <w:sz w:val="24"/>
+          <w:szCs w:val="24"/>
+          <w:rtl/>
+        </w:rPr>
+        <w:t xml:space="preserve">از ستون </w:t>
+      </w:r>
+      <w:r>
+        <w:rPr>
+          <w:rFonts w:ascii="Vazir" w:hAnsi="Vazir" w:cs="Vazir"/>
+          <w:b/>
+          <w:bCs/>
+          <w:sz w:val="24"/>
+          <w:szCs w:val="24"/>
+        </w:rPr>
+        <w:t>TypicalWeightPerUnit</w:t>
+      </w:r>
+      <w:r>
+        <w:rPr>
+          <w:rFonts w:ascii="Vazir" w:hAnsi="Vazir" w:cs="Vazir" w:hint="cs"/>
+          <w:b/>
+          <w:bCs/>
+          <w:sz w:val="24"/>
+          <w:szCs w:val="24"/>
+          <w:rtl/>
+        </w:rPr>
+        <w:t xml:space="preserve"> </w:t>
+      </w:r>
+      <w:r>
+        <w:rPr>
+          <w:rFonts w:ascii="Vazir" w:hAnsi="Vazir" w:cs="Vazir" w:hint="cs"/>
+          <w:sz w:val="24"/>
+          <w:szCs w:val="24"/>
+          <w:rtl/>
+          <w:lang w:bidi="fa-IR"/>
+        </w:rPr>
+        <w:t xml:space="preserve">از جدول </w:t>
+      </w:r>
+      <w:r>
+        <w:rPr>
+          <w:rFonts w:ascii="Vazir" w:hAnsi="Vazir" w:cs="Vazir"/>
+          <w:b/>
+          <w:bCs/>
+          <w:sz w:val="24"/>
+          <w:szCs w:val="24"/>
+          <w:highlight w:val="green"/>
+          <w:lang w:bidi="fa-IR"/>
+        </w:rPr>
+        <w:t>StagingStockItems</w:t>
+      </w:r>
+    </w:p>
+    <w:p>
+      <w:pPr>
+        <w:bidi/>
+        <w:rPr>
+          <w:rFonts w:ascii="Vazir" w:hAnsi="Vazir" w:cs="Vazir"/>
+          <w:b/>
+          <w:bCs/>
+          <w:sz w:val="24"/>
+          <w:szCs w:val="24"/>
+          <w:rtl/>
+        </w:rPr>
+      </w:pPr>
+    </w:p>
+    <w:p>
+      <w:pPr>
+        <w:bidi/>
+        <w:rPr>
+          <w:rFonts w:ascii="Vazir" w:hAnsi="Vazir" w:cs="Vazir"/>
+          <w:b/>
+          <w:bCs/>
+          <w:sz w:val="24"/>
+          <w:szCs w:val="24"/>
+        </w:rPr>
+      </w:pPr>
     </w:p>
     <w:p>
       <w:pPr>
@@ -1176,22 +3153,125 @@
           <w:rFonts w:ascii="Vazir" w:hAnsi="Vazir" w:cs="Vazir"/>
           <w:b/>
           <w:bCs/>
-          <w:sz w:val="28"/>
-          <w:szCs w:val="28"/>
-        </w:rPr>
-      </w:pPr>
-      <w:proofErr w:type="spellStart"/>
-      <w:r>
-        <w:rPr>
-          <w:rFonts w:ascii="Vazir" w:hAnsi="Vazir" w:cs="Vazir"/>
-          <w:b/>
-          <w:bCs/>
-          <w:sz w:val="28"/>
-          <w:szCs w:val="28"/>
+          <w:sz w:val="24"/>
+          <w:szCs w:val="24"/>
+        </w:rPr>
+      </w:pPr>
+      <w:r>
+        <w:rPr>
+          <w:rFonts w:ascii="Vazir" w:hAnsi="Vazir" w:cs="Vazir"/>
+          <w:b/>
+          <w:bCs/>
+          <w:sz w:val="24"/>
+          <w:szCs w:val="24"/>
         </w:rPr>
         <w:t>LastCostPrice</w:t>
       </w:r>
-      <w:proofErr w:type="spellEnd"/>
+      <w:r>
+        <w:rPr>
+          <w:rFonts w:ascii="Vazir" w:hAnsi="Vazir" w:cs="Vazir" w:hint="cs"/>
+          <w:b/>
+          <w:bCs/>
+          <w:sz w:val="24"/>
+          <w:szCs w:val="24"/>
+          <w:rtl/>
+        </w:rPr>
+        <w:t xml:space="preserve"> </w:t>
+      </w:r>
+      <w:r>
+        <w:rPr>
+          <w:rFonts w:ascii="Vazir" w:hAnsi="Vazir" w:cs="Vazir" w:hint="cs"/>
+          <w:sz w:val="24"/>
+          <w:szCs w:val="24"/>
+          <w:rtl/>
+        </w:rPr>
+        <w:t xml:space="preserve">از ستون </w:t>
+      </w:r>
+      <w:r>
+        <w:rPr>
+          <w:rFonts w:ascii="Vazir" w:hAnsi="Vazir" w:cs="Vazir"/>
+          <w:b/>
+          <w:bCs/>
+          <w:sz w:val="24"/>
+          <w:szCs w:val="24"/>
+        </w:rPr>
+        <w:t>LastCostPrice</w:t>
+      </w:r>
+      <w:r>
+        <w:rPr>
+          <w:rFonts w:ascii="Vazir" w:hAnsi="Vazir" w:cs="Vazir" w:hint="cs"/>
+          <w:b/>
+          <w:bCs/>
+          <w:sz w:val="24"/>
+          <w:szCs w:val="24"/>
+          <w:rtl/>
+        </w:rPr>
+        <w:t xml:space="preserve"> </w:t>
+      </w:r>
+      <w:r>
+        <w:rPr>
+          <w:rFonts w:ascii="Vazir" w:hAnsi="Vazir" w:cs="Vazir" w:hint="cs"/>
+          <w:sz w:val="24"/>
+          <w:szCs w:val="24"/>
+          <w:rtl/>
+          <w:lang w:bidi="fa-IR"/>
+        </w:rPr>
+        <w:t>از ارتباط (جوین</w:t>
+      </w:r>
+      <w:r>
+        <w:rPr>
+          <w:rFonts w:ascii="Vazir" w:hAnsi="Vazir" w:cs="Vazir"/>
+          <w:sz w:val="24"/>
+          <w:szCs w:val="24"/>
+          <w:lang w:bidi="fa-IR"/>
+        </w:rPr>
+        <w:t xml:space="preserve"> (</w:t>
+      </w:r>
+      <w:r>
+        <w:rPr>
+          <w:rFonts w:ascii="Vazir" w:hAnsi="Vazir" w:cs="Vazir" w:hint="cs"/>
+          <w:sz w:val="24"/>
+          <w:szCs w:val="24"/>
+          <w:rtl/>
+          <w:lang w:bidi="fa-IR"/>
+        </w:rPr>
+        <w:t xml:space="preserve">جدول </w:t>
+      </w:r>
+      <w:r>
+        <w:rPr>
+          <w:rFonts w:ascii="Vazir" w:hAnsi="Vazir" w:cs="Vazir" w:hint="cs"/>
+          <w:b/>
+          <w:bCs/>
+          <w:sz w:val="24"/>
+          <w:szCs w:val="24"/>
+          <w:highlight w:val="green"/>
+          <w:lang w:bidi="fa-IR"/>
+        </w:rPr>
+        <w:t>StagingStockItems</w:t>
+      </w:r>
+      <w:r>
+        <w:rPr>
+          <w:rFonts w:ascii="Vazir" w:hAnsi="Vazir" w:cs="Vazir" w:hint="cs"/>
+          <w:sz w:val="24"/>
+          <w:szCs w:val="24"/>
+          <w:highlight w:val="green"/>
+          <w:rtl/>
+          <w:lang w:bidi="fa-IR"/>
+        </w:rPr>
+        <w:t xml:space="preserve"> و جدول </w:t>
+      </w:r>
+      <w:r>
+        <w:rPr>
+          <w:rFonts w:ascii="Vazir" w:hAnsi="Vazir" w:cs="Vazir"/>
+          <w:b/>
+          <w:bCs/>
+          <w:sz w:val="24"/>
+          <w:szCs w:val="24"/>
+          <w:highlight w:val="green"/>
+          <w:lang w:bidi="fa-IR"/>
+        </w:rPr>
+        <w:t>StagingStockItemHoldings</w:t>
+      </w:r>
     </w:p>
     <w:p>
       <w:pPr>
@@ -1205,22 +3285,125 @@
           <w:rFonts w:ascii="Vazir" w:hAnsi="Vazir" w:cs="Vazir"/>
           <w:b/>
           <w:bCs/>
-          <w:sz w:val="28"/>
-          <w:szCs w:val="28"/>
-        </w:rPr>
-      </w:pPr>
-      <w:proofErr w:type="spellStart"/>
-      <w:r>
-        <w:rPr>
-          <w:rFonts w:ascii="Vazir" w:hAnsi="Vazir" w:cs="Vazir"/>
-          <w:b/>
-          <w:bCs/>
-          <w:sz w:val="28"/>
-          <w:szCs w:val="28"/>
+          <w:sz w:val="24"/>
+          <w:szCs w:val="24"/>
+        </w:rPr>
+      </w:pPr>
+      <w:r>
+        <w:rPr>
+          <w:rFonts w:ascii="Vazir" w:hAnsi="Vazir" w:cs="Vazir"/>
+          <w:b/>
+          <w:bCs/>
+          <w:sz w:val="24"/>
+          <w:szCs w:val="24"/>
         </w:rPr>
         <w:t>QuantityOnHand</w:t>
       </w:r>
-      <w:proofErr w:type="spellEnd"/>
+      <w:r>
+        <w:rPr>
+          <w:rFonts w:ascii="Vazir" w:hAnsi="Vazir" w:cs="Vazir" w:hint="cs"/>
+          <w:b/>
+          <w:bCs/>
+          <w:sz w:val="24"/>
+          <w:szCs w:val="24"/>
+          <w:rtl/>
+        </w:rPr>
+        <w:t xml:space="preserve"> </w:t>
+      </w:r>
+      <w:r>
+        <w:rPr>
+          <w:rFonts w:ascii="Vazir" w:hAnsi="Vazir" w:cs="Vazir" w:hint="cs"/>
+          <w:sz w:val="24"/>
+          <w:szCs w:val="24"/>
+          <w:rtl/>
+        </w:rPr>
+        <w:t xml:space="preserve">از ستون </w:t>
+      </w:r>
+      <w:r>
+        <w:rPr>
+          <w:rFonts w:ascii="Vazir" w:hAnsi="Vazir" w:cs="Vazir"/>
+          <w:b/>
+          <w:bCs/>
+          <w:sz w:val="24"/>
+          <w:szCs w:val="24"/>
+        </w:rPr>
+        <w:t>QuantityOnHand</w:t>
+      </w:r>
+      <w:r>
+        <w:rPr>
+          <w:rFonts w:ascii="Vazir" w:hAnsi="Vazir" w:cs="Vazir" w:hint="cs"/>
+          <w:b/>
+          <w:bCs/>
+          <w:sz w:val="24"/>
+          <w:szCs w:val="24"/>
+          <w:rtl/>
+        </w:rPr>
+        <w:t xml:space="preserve"> </w:t>
+      </w:r>
+      <w:r>
+        <w:rPr>
+          <w:rFonts w:ascii="Vazir" w:hAnsi="Vazir" w:cs="Vazir" w:hint="cs"/>
+          <w:sz w:val="24"/>
+          <w:szCs w:val="24"/>
+          <w:rtl/>
+          <w:lang w:bidi="fa-IR"/>
+        </w:rPr>
+        <w:t>از ارتباط (جوین</w:t>
+      </w:r>
+      <w:r>
+        <w:rPr>
+          <w:rFonts w:ascii="Vazir" w:hAnsi="Vazir" w:cs="Vazir"/>
+          <w:sz w:val="24"/>
+          <w:szCs w:val="24"/>
+          <w:lang w:bidi="fa-IR"/>
+        </w:rPr>
+        <w:t xml:space="preserve"> (</w:t>
+      </w:r>
+      <w:r>
+        <w:rPr>
+          <w:rFonts w:ascii="Vazir" w:hAnsi="Vazir" w:cs="Vazir" w:hint="cs"/>
+          <w:sz w:val="24"/>
+          <w:szCs w:val="24"/>
+          <w:rtl/>
+          <w:lang w:bidi="fa-IR"/>
+        </w:rPr>
+        <w:t xml:space="preserve">جدول </w:t>
+      </w:r>
+      <w:r>
+        <w:rPr>
+          <w:rFonts w:ascii="Vazir" w:hAnsi="Vazir" w:cs="Vazir" w:hint="cs"/>
+          <w:b/>
+          <w:bCs/>
+          <w:sz w:val="24"/>
+          <w:szCs w:val="24"/>
+          <w:highlight w:val="green"/>
+          <w:lang w:bidi="fa-IR"/>
+        </w:rPr>
+        <w:t>StagingStockItems</w:t>
+      </w:r>
+      <w:r>
+        <w:rPr>
+          <w:rFonts w:ascii="Vazir" w:hAnsi="Vazir" w:cs="Vazir" w:hint="cs"/>
+          <w:sz w:val="24"/>
+          <w:szCs w:val="24"/>
+          <w:highlight w:val="green"/>
+          <w:rtl/>
+          <w:lang w:bidi="fa-IR"/>
+        </w:rPr>
+        <w:t xml:space="preserve"> و جدول </w:t>
+      </w:r>
+      <w:r>
+        <w:rPr>
+          <w:rFonts w:ascii="Vazir" w:hAnsi="Vazir" w:cs="Vazir"/>
+          <w:b/>
+          <w:bCs/>
+          <w:sz w:val="24"/>
+          <w:szCs w:val="24"/>
+          <w:highlight w:val="green"/>
+          <w:lang w:bidi="fa-IR"/>
+        </w:rPr>
+        <w:t>StagingStockItemHoldings</w:t>
+      </w:r>
     </w:p>
     <w:p>
       <w:pPr>
@@ -1234,22 +3417,138 @@
           <w:rFonts w:ascii="Vazir" w:hAnsi="Vazir" w:cs="Vazir"/>
           <w:b/>
           <w:bCs/>
-          <w:sz w:val="28"/>
-          <w:szCs w:val="28"/>
-        </w:rPr>
-      </w:pPr>
-      <w:proofErr w:type="spellStart"/>
-      <w:r>
-        <w:rPr>
-          <w:rFonts w:ascii="Vazir" w:hAnsi="Vazir" w:cs="Vazir"/>
-          <w:b/>
-          <w:bCs/>
-          <w:sz w:val="28"/>
-          <w:szCs w:val="28"/>
+          <w:sz w:val="24"/>
+          <w:szCs w:val="24"/>
+        </w:rPr>
+      </w:pPr>
+      <w:r>
+        <w:rPr>
+          <w:rFonts w:ascii="Vazir" w:hAnsi="Vazir" w:cs="Vazir"/>
+          <w:b/>
+          <w:bCs/>
+          <w:sz w:val="24"/>
+          <w:szCs w:val="24"/>
         </w:rPr>
         <w:t>LastStocktakeQuantity</w:t>
       </w:r>
-      <w:proofErr w:type="spellEnd"/>
+      <w:r>
+        <w:rPr>
+          <w:rFonts w:ascii="Vazir" w:hAnsi="Vazir" w:cs="Vazir" w:hint="cs"/>
+          <w:b/>
+          <w:bCs/>
+          <w:sz w:val="24"/>
+          <w:szCs w:val="24"/>
+          <w:rtl/>
+        </w:rPr>
+        <w:t xml:space="preserve"> </w:t>
+      </w:r>
+      <w:r>
+        <w:rPr>
+          <w:rFonts w:ascii="Vazir" w:hAnsi="Vazir" w:cs="Vazir" w:hint="cs"/>
+          <w:sz w:val="24"/>
+          <w:szCs w:val="24"/>
+          <w:rtl/>
+        </w:rPr>
+        <w:t xml:space="preserve">از ستون </w:t>
+      </w:r>
+      <w:r>
+        <w:rPr>
+          <w:rFonts w:ascii="Vazir" w:hAnsi="Vazir" w:cs="Vazir"/>
+          <w:b/>
+          <w:bCs/>
+          <w:sz w:val="24"/>
+          <w:szCs w:val="24"/>
+        </w:rPr>
+        <w:t>LastStocktakeQuantity</w:t>
+      </w:r>
+      <w:r>
+        <w:rPr>
+          <w:rFonts w:ascii="Vazir" w:hAnsi="Vazir" w:cs="Vazir" w:hint="cs"/>
+          <w:b/>
+          <w:bCs/>
+          <w:sz w:val="24"/>
+          <w:szCs w:val="24"/>
+          <w:rtl/>
+        </w:rPr>
+        <w:t xml:space="preserve"> </w:t>
+      </w:r>
+      <w:r>
+        <w:rPr>
+          <w:rFonts w:ascii="Vazir" w:hAnsi="Vazir" w:cs="Vazir" w:hint="cs"/>
+          <w:sz w:val="24"/>
+          <w:szCs w:val="24"/>
+          <w:rtl/>
+          <w:lang w:bidi="fa-IR"/>
+        </w:rPr>
+        <w:t>از ا</w:t>
+      </w:r>
+      <w:r>
+        <w:rPr>
+          <w:rFonts w:ascii="Vazir" w:hAnsi="Vazir" w:cs="Vazir" w:hint="cs"/>
+          <w:sz w:val="24"/>
+          <w:szCs w:val="24"/>
+          <w:highlight w:val="green"/>
+          <w:rtl/>
+          <w:lang w:bidi="fa-IR"/>
+        </w:rPr>
+        <w:t>رتباط (جوین</w:t>
+      </w:r>
+      <w:r>
+        <w:rPr>
+          <w:rFonts w:ascii="Vazir" w:hAnsi="Vazir" w:cs="Vazir"/>
+          <w:sz w:val="24"/>
+          <w:szCs w:val="24"/>
+          <w:highlight w:val="green"/>
+          <w:lang w:bidi="fa-IR"/>
+        </w:rPr>
+        <w:t xml:space="preserve"> (</w:t>
+      </w:r>
+      <w:r>
+        <w:rPr>
+          <w:rFonts w:ascii="Vazir" w:hAnsi="Vazir" w:cs="Vazir" w:hint="cs"/>
+          <w:sz w:val="24"/>
+          <w:szCs w:val="24"/>
+          <w:highlight w:val="green"/>
+          <w:rtl/>
+          <w:lang w:bidi="fa-IR"/>
+        </w:rPr>
+        <w:t xml:space="preserve">جدول </w:t>
+      </w:r>
+      <w:r>
+        <w:rPr>
+          <w:rFonts w:ascii="Vazir" w:hAnsi="Vazir" w:cs="Vazir" w:hint="cs"/>
+          <w:b/>
+          <w:bCs/>
+          <w:sz w:val="24"/>
+          <w:szCs w:val="24"/>
+          <w:highlight w:val="green"/>
+          <w:lang w:bidi="fa-IR"/>
+        </w:rPr>
+        <w:t>StagingStockItems</w:t>
+      </w:r>
+      <w:r>
+        <w:rPr>
+          <w:rFonts w:ascii="Vazir" w:hAnsi="Vazir" w:cs="Vazir" w:hint="cs"/>
+          <w:sz w:val="24"/>
+          <w:szCs w:val="24"/>
+          <w:highlight w:val="green"/>
+          <w:rtl/>
+          <w:lang w:bidi="fa-IR"/>
+        </w:rPr>
+        <w:t xml:space="preserve"> و جدول </w:t>
+      </w:r>
+      <w:r>
+        <w:rPr>
+          <w:rFonts w:ascii="Vazir" w:hAnsi="Vazir" w:cs="Vazir"/>
+          <w:b/>
+          <w:bCs/>
+          <w:sz w:val="24"/>
+          <w:szCs w:val="24"/>
+          <w:highlight w:val="green"/>
+          <w:lang w:bidi="fa-IR"/>
+        </w:rPr>
+        <w:t>StagingStockItemHoldings</w:t>
+      </w:r>
     </w:p>
     <w:p>
       <w:pPr>
@@ -1263,22 +3562,127 @@
           <w:rFonts w:ascii="Vazir" w:hAnsi="Vazir" w:cs="Vazir"/>
           <w:b/>
           <w:bCs/>
-          <w:sz w:val="28"/>
-          <w:szCs w:val="28"/>
-        </w:rPr>
-      </w:pPr>
-      <w:proofErr w:type="spellStart"/>
-      <w:r>
-        <w:rPr>
-          <w:rFonts w:ascii="Vazir" w:hAnsi="Vazir" w:cs="Vazir"/>
-          <w:b/>
-          <w:bCs/>
-          <w:sz w:val="28"/>
-          <w:szCs w:val="28"/>
+          <w:sz w:val="24"/>
+          <w:szCs w:val="24"/>
+        </w:rPr>
+      </w:pPr>
+      <w:r>
+        <w:rPr>
+          <w:rFonts w:ascii="Vazir" w:hAnsi="Vazir" w:cs="Vazir"/>
+          <w:b/>
+          <w:bCs/>
+          <w:sz w:val="24"/>
+          <w:szCs w:val="24"/>
         </w:rPr>
         <w:t>TargetStockLevel</w:t>
       </w:r>
-      <w:proofErr w:type="spellEnd"/>
+      <w:r>
+        <w:rPr>
+          <w:rFonts w:ascii="Vazir" w:hAnsi="Vazir" w:cs="Vazir" w:hint="cs"/>
+          <w:b/>
+          <w:bCs/>
+          <w:sz w:val="24"/>
+          <w:szCs w:val="24"/>
+          <w:rtl/>
+        </w:rPr>
+        <w:t xml:space="preserve"> </w:t>
+      </w:r>
+      <w:r>
+        <w:rPr>
+          <w:rFonts w:ascii="Vazir" w:hAnsi="Vazir" w:cs="Vazir" w:hint="cs"/>
+          <w:sz w:val="24"/>
+          <w:szCs w:val="24"/>
+          <w:rtl/>
+        </w:rPr>
+        <w:t xml:space="preserve">از ستون </w:t>
+      </w:r>
+      <w:r>
+        <w:rPr>
+          <w:rFonts w:ascii="Vazir" w:hAnsi="Vazir" w:cs="Vazir"/>
+          <w:b/>
+          <w:bCs/>
+          <w:sz w:val="24"/>
+          <w:szCs w:val="24"/>
+        </w:rPr>
+        <w:t>TargetStockLevel</w:t>
+      </w:r>
+      <w:r>
+        <w:rPr>
+          <w:rFonts w:ascii="Vazir" w:hAnsi="Vazir" w:cs="Vazir" w:hint="cs"/>
+          <w:b/>
+          <w:bCs/>
+          <w:sz w:val="24"/>
+          <w:szCs w:val="24"/>
+          <w:rtl/>
+        </w:rPr>
+        <w:t xml:space="preserve"> </w:t>
+      </w:r>
+      <w:r>
+        <w:rPr>
+          <w:rFonts w:ascii="Vazir" w:hAnsi="Vazir" w:cs="Vazir" w:hint="cs"/>
+          <w:sz w:val="24"/>
+          <w:szCs w:val="24"/>
+          <w:rtl/>
+          <w:lang w:bidi="fa-IR"/>
+        </w:rPr>
+        <w:t>از ارتباط (جوین</w:t>
+      </w:r>
+      <w:r>
+        <w:rPr>
+          <w:rFonts w:ascii="Vazir" w:hAnsi="Vazir" w:cs="Vazir"/>
+          <w:sz w:val="24"/>
+          <w:szCs w:val="24"/>
+          <w:lang w:bidi="fa-IR"/>
+        </w:rPr>
+        <w:t xml:space="preserve"> (</w:t>
+      </w:r>
+      <w:r>
+        <w:rPr>
+          <w:rFonts w:ascii="Vazir" w:hAnsi="Vazir" w:cs="Vazir" w:hint="cs"/>
+          <w:sz w:val="24"/>
+          <w:szCs w:val="24"/>
+          <w:rtl/>
+          <w:lang w:bidi="fa-IR"/>
+        </w:rPr>
+        <w:t xml:space="preserve">جدول </w:t>
+      </w:r>
+      <w:r>
+        <w:rPr>
+          <w:rFonts w:ascii="Vazir" w:hAnsi="Vazir" w:cs="Vazir" w:hint="cs"/>
+          <w:b/>
+          <w:bCs/>
+          <w:sz w:val="24"/>
+          <w:szCs w:val="24"/>
+          <w:highlight w:val="green"/>
+          <w:lang w:bidi="fa-IR"/>
+        </w:rPr>
+        <w:t>StagingStockItems</w:t>
+      </w:r>
+      <w:r>
+        <w:rPr>
+          <w:rFonts w:ascii="Vazir" w:hAnsi="Vazir" w:cs="Vazir" w:hint="cs"/>
+          <w:b/>
+          <w:bCs/>
+          <w:sz w:val="24"/>
+          <w:szCs w:val="24"/>
+          <w:highlight w:val="green"/>
+          <w:rtl/>
+          <w:lang w:bidi="fa-IR"/>
+        </w:rPr>
+        <w:t xml:space="preserve"> و جدول </w:t>
+      </w:r>
+      <w:r>
+        <w:rPr>
+          <w:rFonts w:ascii="Vazir" w:hAnsi="Vazir" w:cs="Vazir"/>
+          <w:b/>
+          <w:bCs/>
+          <w:sz w:val="24"/>
+          <w:szCs w:val="24"/>
+          <w:highlight w:val="green"/>
+          <w:lang w:bidi="fa-IR"/>
+        </w:rPr>
+        <w:t>StagingStockItemHoldings</w:t>
+      </w:r>
     </w:p>
     <w:p>
       <w:pPr>
@@ -1292,22 +3696,127 @@
           <w:rFonts w:ascii="Vazir" w:hAnsi="Vazir" w:cs="Vazir"/>
           <w:b/>
           <w:bCs/>
-          <w:sz w:val="28"/>
-          <w:szCs w:val="28"/>
-        </w:rPr>
-      </w:pPr>
-      <w:proofErr w:type="spellStart"/>
-      <w:r>
-        <w:rPr>
-          <w:rFonts w:ascii="Vazir" w:hAnsi="Vazir" w:cs="Vazir"/>
-          <w:b/>
-          <w:bCs/>
-          <w:sz w:val="28"/>
-          <w:szCs w:val="28"/>
+          <w:sz w:val="24"/>
+          <w:szCs w:val="24"/>
+        </w:rPr>
+      </w:pPr>
+      <w:r>
+        <w:rPr>
+          <w:rFonts w:ascii="Vazir" w:hAnsi="Vazir" w:cs="Vazir"/>
+          <w:b/>
+          <w:bCs/>
+          <w:sz w:val="24"/>
+          <w:szCs w:val="24"/>
         </w:rPr>
         <w:t>ReorderLevel</w:t>
       </w:r>
-      <w:proofErr w:type="spellEnd"/>
+      <w:r>
+        <w:rPr>
+          <w:rFonts w:ascii="Vazir" w:hAnsi="Vazir" w:cs="Vazir" w:hint="cs"/>
+          <w:b/>
+          <w:bCs/>
+          <w:sz w:val="24"/>
+          <w:szCs w:val="24"/>
+          <w:rtl/>
+        </w:rPr>
+        <w:t xml:space="preserve"> </w:t>
+      </w:r>
+      <w:r>
+        <w:rPr>
+          <w:rFonts w:ascii="Vazir" w:hAnsi="Vazir" w:cs="Vazir" w:hint="cs"/>
+          <w:sz w:val="24"/>
+          <w:szCs w:val="24"/>
+          <w:rtl/>
+        </w:rPr>
+        <w:t xml:space="preserve">از ستون </w:t>
+      </w:r>
+      <w:r>
+        <w:rPr>
+          <w:rFonts w:ascii="Vazir" w:hAnsi="Vazir" w:cs="Vazir"/>
+          <w:b/>
+          <w:bCs/>
+          <w:sz w:val="24"/>
+          <w:szCs w:val="24"/>
+        </w:rPr>
+        <w:t>ReorderLevel</w:t>
+      </w:r>
+      <w:r>
+        <w:rPr>
+          <w:rFonts w:ascii="Vazir" w:hAnsi="Vazir" w:cs="Vazir" w:hint="cs"/>
+          <w:b/>
+          <w:bCs/>
+          <w:sz w:val="24"/>
+          <w:szCs w:val="24"/>
+          <w:rtl/>
+        </w:rPr>
+        <w:t xml:space="preserve"> </w:t>
+      </w:r>
+      <w:r>
+        <w:rPr>
+          <w:rFonts w:ascii="Vazir" w:hAnsi="Vazir" w:cs="Vazir" w:hint="cs"/>
+          <w:sz w:val="24"/>
+          <w:szCs w:val="24"/>
+          <w:rtl/>
+          <w:lang w:bidi="fa-IR"/>
+        </w:rPr>
+        <w:t>از ارتباط (جوین</w:t>
+      </w:r>
+      <w:r>
+        <w:rPr>
+          <w:rFonts w:ascii="Vazir" w:hAnsi="Vazir" w:cs="Vazir"/>
+          <w:sz w:val="24"/>
+          <w:szCs w:val="24"/>
+          <w:lang w:bidi="fa-IR"/>
+        </w:rPr>
+        <w:t xml:space="preserve"> (</w:t>
+      </w:r>
+      <w:r>
+        <w:rPr>
+          <w:rFonts w:ascii="Vazir" w:hAnsi="Vazir" w:cs="Vazir" w:hint="cs"/>
+          <w:sz w:val="24"/>
+          <w:szCs w:val="24"/>
+          <w:rtl/>
+          <w:lang w:bidi="fa-IR"/>
+        </w:rPr>
+        <w:t xml:space="preserve">جدول </w:t>
+      </w:r>
+      <w:r>
+        <w:rPr>
+          <w:rFonts w:ascii="Vazir" w:hAnsi="Vazir" w:cs="Vazir" w:hint="cs"/>
+          <w:b/>
+          <w:bCs/>
+          <w:sz w:val="24"/>
+          <w:szCs w:val="24"/>
+          <w:highlight w:val="green"/>
+          <w:lang w:bidi="fa-IR"/>
+        </w:rPr>
+        <w:t>StagingStockItems</w:t>
+      </w:r>
+      <w:r>
+        <w:rPr>
+          <w:rFonts w:ascii="Vazir" w:hAnsi="Vazir" w:cs="Vazir" w:hint="cs"/>
+          <w:b/>
+          <w:bCs/>
+          <w:sz w:val="24"/>
+          <w:szCs w:val="24"/>
+          <w:highlight w:val="green"/>
+          <w:rtl/>
+          <w:lang w:bidi="fa-IR"/>
+        </w:rPr>
+        <w:t xml:space="preserve"> و جدول </w:t>
+      </w:r>
+      <w:r>
+        <w:rPr>
+          <w:rFonts w:ascii="Vazir" w:hAnsi="Vazir" w:cs="Vazir"/>
+          <w:b/>
+          <w:bCs/>
+          <w:sz w:val="24"/>
+          <w:szCs w:val="24"/>
+          <w:highlight w:val="green"/>
+          <w:lang w:bidi="fa-IR"/>
+        </w:rPr>
+        <w:t>StagingStockItemHoldings</w:t>
+      </w:r>
     </w:p>
     <w:p>
       <w:pPr>
@@ -1321,22 +3830,212 @@
           <w:rFonts w:ascii="Vazir" w:hAnsi="Vazir" w:cs="Vazir"/>
           <w:b/>
           <w:bCs/>
-          <w:sz w:val="28"/>
-          <w:szCs w:val="28"/>
-        </w:rPr>
-      </w:pPr>
-      <w:proofErr w:type="spellStart"/>
-      <w:r>
-        <w:rPr>
-          <w:rFonts w:ascii="Vazir" w:hAnsi="Vazir" w:cs="Vazir"/>
-          <w:b/>
-          <w:bCs/>
-          <w:sz w:val="28"/>
-          <w:szCs w:val="28"/>
+          <w:sz w:val="24"/>
+          <w:szCs w:val="24"/>
+        </w:rPr>
+      </w:pPr>
+      <w:r>
+        <w:rPr>
+          <w:rFonts w:ascii="Vazir" w:hAnsi="Vazir" w:cs="Vazir"/>
+          <w:b/>
+          <w:bCs/>
+          <w:sz w:val="24"/>
+          <w:szCs w:val="24"/>
         </w:rPr>
         <w:t>OriginalBinLocation</w:t>
       </w:r>
-      <w:proofErr w:type="spellEnd"/>
+      <w:r>
+        <w:rPr>
+          <w:rFonts w:ascii="Vazir" w:hAnsi="Vazir" w:cs="Vazir" w:hint="cs"/>
+          <w:b/>
+          <w:bCs/>
+          <w:sz w:val="24"/>
+          <w:szCs w:val="24"/>
+          <w:rtl/>
+        </w:rPr>
+        <w:t xml:space="preserve"> </w:t>
+      </w:r>
+      <w:r>
+        <w:rPr>
+          <w:rFonts w:ascii="Vazir" w:hAnsi="Vazir" w:cs="Vazir" w:hint="cs"/>
+          <w:sz w:val="24"/>
+          <w:szCs w:val="24"/>
+          <w:rtl/>
+        </w:rPr>
+        <w:t xml:space="preserve">از ستون </w:t>
+      </w:r>
+      <w:r>
+        <w:rPr>
+          <w:rFonts w:ascii="Vazir" w:hAnsi="Vazir" w:cs="Vazir"/>
+          <w:b/>
+          <w:bCs/>
+          <w:sz w:val="24"/>
+          <w:szCs w:val="24"/>
+        </w:rPr>
+        <w:t>BinLocation</w:t>
+      </w:r>
+      <w:r>
+        <w:rPr>
+          <w:rFonts w:ascii="Vazir" w:hAnsi="Vazir" w:cs="Vazir" w:hint="cs"/>
+          <w:sz w:val="24"/>
+          <w:szCs w:val="24"/>
+          <w:rtl/>
+          <w:lang w:bidi="fa-IR"/>
+        </w:rPr>
+        <w:t>از ارتباط (جوین</w:t>
+      </w:r>
+      <w:r>
+        <w:rPr>
+          <w:rFonts w:ascii="Vazir" w:hAnsi="Vazir" w:cs="Vazir"/>
+          <w:sz w:val="24"/>
+          <w:szCs w:val="24"/>
+          <w:lang w:bidi="fa-IR"/>
+        </w:rPr>
+        <w:t xml:space="preserve"> (</w:t>
+      </w:r>
+      <w:r>
+        <w:rPr>
+          <w:rFonts w:ascii="Vazir" w:hAnsi="Vazir" w:cs="Vazir" w:hint="cs"/>
+          <w:sz w:val="24"/>
+          <w:szCs w:val="24"/>
+          <w:rtl/>
+          <w:lang w:bidi="fa-IR"/>
+        </w:rPr>
+        <w:t xml:space="preserve">جدول </w:t>
+      </w:r>
+      <w:r>
+        <w:rPr>
+          <w:rFonts w:ascii="Vazir" w:hAnsi="Vazir" w:cs="Vazir" w:hint="cs"/>
+          <w:sz w:val="24"/>
+          <w:szCs w:val="24"/>
+          <w:lang w:bidi="fa-IR"/>
+        </w:rPr>
+        <w:t>StagingStockItems</w:t>
+      </w:r>
+      <w:r>
+        <w:rPr>
+          <w:rFonts w:ascii="Vazir" w:hAnsi="Vazir" w:cs="Vazir" w:hint="cs"/>
+          <w:sz w:val="24"/>
+          <w:szCs w:val="24"/>
+          <w:rtl/>
+          <w:lang w:bidi="fa-IR"/>
+        </w:rPr>
+        <w:t xml:space="preserve"> و جدول </w:t>
+      </w:r>
+      <w:r>
+        <w:rPr>
+          <w:rFonts w:ascii="Vazir" w:hAnsi="Vazir" w:cs="Vazir"/>
+          <w:sz w:val="24"/>
+          <w:szCs w:val="24"/>
+          <w:lang w:bidi="fa-IR"/>
+        </w:rPr>
+        <w:t>StagingStockItemHoldings</w:t>
+      </w:r>
+      <w:r>
+        <w:rPr>
+          <w:rFonts w:ascii="Vazir" w:hAnsi="Vazir" w:cs="Vazir" w:hint="cs"/>
+          <w:sz w:val="24"/>
+          <w:szCs w:val="24"/>
+          <w:rtl/>
+          <w:lang w:bidi="fa-IR"/>
+        </w:rPr>
+        <w:t xml:space="preserve"> </w:t>
+      </w:r>
+      <w:r>
+        <w:rPr>
+          <w:rFonts w:ascii="Vazir" w:hAnsi="Vazir" w:cs="Vazir" w:hint="cs"/>
+          <w:sz w:val="24"/>
+          <w:szCs w:val="24"/>
+          <w:rtl/>
+          <w:lang w:bidi="fa-IR"/>
+        </w:rPr>
+        <w:t xml:space="preserve">، </w:t>
+      </w:r>
+      <w:r>
+        <w:rPr>
+          <w:rFonts w:ascii="Vazir" w:hAnsi="Vazir" w:cs="Vazir" w:hint="cs"/>
+          <w:sz w:val="24"/>
+          <w:szCs w:val="24"/>
+          <w:highlight w:val="yellow"/>
+          <w:rtl/>
+          <w:lang w:bidi="fa-IR"/>
+        </w:rPr>
+        <w:t xml:space="preserve">این ستون به دلیل وجود </w:t>
+      </w:r>
+      <w:r>
+        <w:rPr>
+          <w:rFonts w:ascii="Vazir" w:hAnsi="Vazir" w:cs="Vazir"/>
+          <w:sz w:val="24"/>
+          <w:szCs w:val="24"/>
+          <w:highlight w:val="yellow"/>
+          <w:lang w:bidi="fa-IR"/>
+        </w:rPr>
+        <w:t>SCD3</w:t>
+      </w:r>
+      <w:r>
+        <w:rPr>
+          <w:rFonts w:ascii="Vazir" w:hAnsi="Vazir" w:cs="Vazir" w:hint="cs"/>
+          <w:sz w:val="24"/>
+          <w:szCs w:val="24"/>
+          <w:highlight w:val="yellow"/>
+          <w:rtl/>
+          <w:lang w:bidi="fa-IR"/>
+        </w:rPr>
+        <w:t xml:space="preserve"> روی این فیلد اضافه شده که مقدار </w:t>
+      </w:r>
+      <w:r>
+        <w:rPr>
+          <w:rFonts w:ascii="Vazir" w:hAnsi="Vazir" w:cs="Vazir" w:hint="cs"/>
+          <w:sz w:val="24"/>
+          <w:szCs w:val="24"/>
+          <w:highlight w:val="yellow"/>
+          <w:rtl/>
+          <w:lang w:bidi="fa-IR"/>
+        </w:rPr>
+        <w:t>قبلی</w:t>
+      </w:r>
+      <w:r>
+        <w:rPr>
+          <w:rFonts w:ascii="Vazir" w:hAnsi="Vazir" w:cs="Vazir" w:hint="cs"/>
+          <w:sz w:val="24"/>
+          <w:szCs w:val="24"/>
+          <w:highlight w:val="yellow"/>
+          <w:rtl/>
+          <w:lang w:bidi="fa-IR"/>
+        </w:rPr>
+        <w:t xml:space="preserve"> </w:t>
+      </w:r>
+      <w:r>
+        <w:rPr>
+          <w:rFonts w:ascii="Vazir" w:hAnsi="Vazir" w:cs="Vazir"/>
+          <w:sz w:val="24"/>
+          <w:szCs w:val="24"/>
+          <w:highlight w:val="yellow"/>
+          <w:lang w:bidi="fa-IR"/>
+        </w:rPr>
+        <w:t>BinLocation</w:t>
+      </w:r>
+      <w:r>
+        <w:rPr>
+          <w:rFonts w:ascii="Vazir" w:hAnsi="Vazir" w:cs="Vazir" w:hint="cs"/>
+          <w:sz w:val="24"/>
+          <w:szCs w:val="24"/>
+          <w:highlight w:val="yellow"/>
+          <w:rtl/>
+          <w:lang w:bidi="fa-IR"/>
+        </w:rPr>
+        <w:t xml:space="preserve"> را نگه دارد</w:t>
+      </w:r>
+      <w:r>
+        <w:rPr>
+          <w:rFonts w:ascii="Vazir" w:hAnsi="Vazir" w:cs="Vazir" w:hint="cs"/>
+          <w:sz w:val="24"/>
+          <w:szCs w:val="24"/>
+          <w:rtl/>
+          <w:lang w:bidi="fa-IR"/>
+        </w:rPr>
+        <w:t>.</w:t>
+      </w:r>
     </w:p>
     <w:p>
       <w:pPr>
@@ -1350,22 +4049,190 @@
           <w:rFonts w:ascii="Vazir" w:hAnsi="Vazir" w:cs="Vazir"/>
           <w:b/>
           <w:bCs/>
-          <w:sz w:val="28"/>
-          <w:szCs w:val="28"/>
-        </w:rPr>
-      </w:pPr>
-      <w:proofErr w:type="spellStart"/>
-      <w:r>
-        <w:rPr>
-          <w:rFonts w:ascii="Vazir" w:hAnsi="Vazir" w:cs="Vazir"/>
-          <w:b/>
-          <w:bCs/>
-          <w:sz w:val="28"/>
-          <w:szCs w:val="28"/>
+          <w:sz w:val="24"/>
+          <w:szCs w:val="24"/>
+          <w:highlight w:val="yellow"/>
+        </w:rPr>
+      </w:pPr>
+      <w:r>
+        <w:rPr>
+          <w:rFonts w:ascii="Vazir" w:hAnsi="Vazir" w:cs="Vazir"/>
+          <w:b/>
+          <w:bCs/>
+          <w:sz w:val="24"/>
+          <w:szCs w:val="24"/>
         </w:rPr>
         <w:t>CurrentBinLocation</w:t>
       </w:r>
-      <w:proofErr w:type="spellEnd"/>
+      <w:r>
+        <w:rPr>
+          <w:rFonts w:ascii="Vazir" w:hAnsi="Vazir" w:cs="Vazir" w:hint="cs"/>
+          <w:b/>
+          <w:bCs/>
+          <w:sz w:val="24"/>
+          <w:szCs w:val="24"/>
+          <w:rtl/>
+        </w:rPr>
+        <w:t xml:space="preserve"> </w:t>
+      </w:r>
+      <w:r>
+        <w:rPr>
+          <w:rFonts w:ascii="Vazir" w:hAnsi="Vazir" w:cs="Vazir" w:hint="cs"/>
+          <w:sz w:val="24"/>
+          <w:szCs w:val="24"/>
+          <w:rtl/>
+        </w:rPr>
+        <w:t xml:space="preserve">از ستون </w:t>
+      </w:r>
+      <w:r>
+        <w:rPr>
+          <w:rFonts w:ascii="Vazir" w:hAnsi="Vazir" w:cs="Vazir"/>
+          <w:b/>
+          <w:bCs/>
+          <w:sz w:val="24"/>
+          <w:szCs w:val="24"/>
+        </w:rPr>
+        <w:t>BinLocation</w:t>
+      </w:r>
+      <w:r>
+        <w:rPr>
+          <w:rFonts w:ascii="Vazir" w:hAnsi="Vazir" w:cs="Vazir" w:hint="cs"/>
+          <w:sz w:val="24"/>
+          <w:szCs w:val="24"/>
+          <w:rtl/>
+          <w:lang w:bidi="fa-IR"/>
+        </w:rPr>
+        <w:t>از ارتباط (جوین</w:t>
+      </w:r>
+      <w:r>
+        <w:rPr>
+          <w:rFonts w:ascii="Vazir" w:hAnsi="Vazir" w:cs="Vazir"/>
+          <w:sz w:val="24"/>
+          <w:szCs w:val="24"/>
+          <w:lang w:bidi="fa-IR"/>
+        </w:rPr>
+        <w:t xml:space="preserve"> (</w:t>
+      </w:r>
+      <w:r>
+        <w:rPr>
+          <w:rFonts w:ascii="Vazir" w:hAnsi="Vazir" w:cs="Vazir" w:hint="cs"/>
+          <w:sz w:val="24"/>
+          <w:szCs w:val="24"/>
+          <w:rtl/>
+          <w:lang w:bidi="fa-IR"/>
+        </w:rPr>
+        <w:t xml:space="preserve">جدول </w:t>
+      </w:r>
+      <w:r>
+        <w:rPr>
+          <w:rFonts w:ascii="Vazir" w:hAnsi="Vazir" w:cs="Vazir" w:hint="cs"/>
+          <w:sz w:val="24"/>
+          <w:szCs w:val="24"/>
+          <w:lang w:bidi="fa-IR"/>
+        </w:rPr>
+        <w:t>StagingStockItems</w:t>
+      </w:r>
+      <w:r>
+        <w:rPr>
+          <w:rFonts w:ascii="Vazir" w:hAnsi="Vazir" w:cs="Vazir" w:hint="cs"/>
+          <w:sz w:val="24"/>
+          <w:szCs w:val="24"/>
+          <w:rtl/>
+          <w:lang w:bidi="fa-IR"/>
+        </w:rPr>
+        <w:t xml:space="preserve"> و جدول </w:t>
+      </w:r>
+      <w:r>
+        <w:rPr>
+          <w:rFonts w:ascii="Vazir" w:hAnsi="Vazir" w:cs="Vazir"/>
+          <w:sz w:val="24"/>
+          <w:szCs w:val="24"/>
+          <w:lang w:bidi="fa-IR"/>
+        </w:rPr>
+        <w:t xml:space="preserve"> </w:t>
+      </w:r>
+      <w:r>
+        <w:rPr>
+          <w:rFonts w:ascii="Vazir" w:hAnsi="Vazir" w:cs="Vazir" w:hint="cs"/>
+          <w:sz w:val="24"/>
+          <w:szCs w:val="24"/>
+          <w:rtl/>
+          <w:lang w:bidi="fa-IR"/>
+        </w:rPr>
+        <w:t xml:space="preserve"> </w:t>
+      </w:r>
+      <w:r>
+        <w:rPr>
+          <w:rFonts w:ascii="Vazir" w:hAnsi="Vazir" w:cs="Vazir"/>
+          <w:sz w:val="24"/>
+          <w:szCs w:val="24"/>
+          <w:lang w:bidi="fa-IR"/>
+        </w:rPr>
+        <w:t>StagingStockItemHoldings</w:t>
+      </w:r>
+      <w:r>
+        <w:rPr>
+          <w:rFonts w:ascii="Vazir" w:hAnsi="Vazir" w:cs="Vazir" w:hint="cs"/>
+          <w:sz w:val="24"/>
+          <w:szCs w:val="24"/>
+          <w:rtl/>
+          <w:lang w:bidi="fa-IR"/>
+        </w:rPr>
+        <w:t xml:space="preserve"> </w:t>
+      </w:r>
+      <w:r>
+        <w:rPr>
+          <w:rFonts w:ascii="Vazir" w:hAnsi="Vazir" w:cs="Vazir" w:hint="cs"/>
+          <w:sz w:val="24"/>
+          <w:szCs w:val="24"/>
+          <w:highlight w:val="yellow"/>
+          <w:rtl/>
+          <w:lang w:bidi="fa-IR"/>
+        </w:rPr>
+        <w:t xml:space="preserve">، این ستون به دلیل وجود </w:t>
+      </w:r>
+      <w:r>
+        <w:rPr>
+          <w:rFonts w:ascii="Vazir" w:hAnsi="Vazir" w:cs="Vazir"/>
+          <w:sz w:val="24"/>
+          <w:szCs w:val="24"/>
+          <w:highlight w:val="yellow"/>
+          <w:lang w:bidi="fa-IR"/>
+        </w:rPr>
+        <w:t>SCD3</w:t>
+      </w:r>
+      <w:r>
+        <w:rPr>
+          <w:rFonts w:ascii="Vazir" w:hAnsi="Vazir" w:cs="Vazir" w:hint="cs"/>
+          <w:sz w:val="24"/>
+          <w:szCs w:val="24"/>
+          <w:highlight w:val="yellow"/>
+          <w:rtl/>
+          <w:lang w:bidi="fa-IR"/>
+        </w:rPr>
+        <w:t xml:space="preserve"> روی این فیلد اضافه شده که مقدار فعلی </w:t>
+      </w:r>
+      <w:r>
+        <w:rPr>
+          <w:rFonts w:ascii="Vazir" w:hAnsi="Vazir" w:cs="Vazir"/>
+          <w:sz w:val="24"/>
+          <w:szCs w:val="24"/>
+          <w:highlight w:val="yellow"/>
+          <w:lang w:bidi="fa-IR"/>
+        </w:rPr>
+        <w:t>BinLocation</w:t>
+      </w:r>
+      <w:r>
+        <w:rPr>
+          <w:rFonts w:ascii="Vazir" w:hAnsi="Vazir" w:cs="Vazir" w:hint="cs"/>
+          <w:sz w:val="24"/>
+          <w:szCs w:val="24"/>
+          <w:highlight w:val="yellow"/>
+          <w:rtl/>
+          <w:lang w:bidi="fa-IR"/>
+        </w:rPr>
+        <w:t xml:space="preserve"> را نگه دارد.</w:t>
+      </w:r>
     </w:p>
     <w:p>
       <w:pPr>
@@ -1379,22 +4246,55 @@
           <w:rFonts w:ascii="Vazir" w:hAnsi="Vazir" w:cs="Vazir"/>
           <w:b/>
           <w:bCs/>
-          <w:sz w:val="28"/>
-          <w:szCs w:val="28"/>
-        </w:rPr>
-      </w:pPr>
-      <w:proofErr w:type="spellStart"/>
-      <w:r>
-        <w:rPr>
-          <w:rFonts w:ascii="Vazir" w:hAnsi="Vazir" w:cs="Vazir"/>
-          <w:b/>
-          <w:bCs/>
-          <w:sz w:val="28"/>
-          <w:szCs w:val="28"/>
+          <w:sz w:val="24"/>
+          <w:szCs w:val="24"/>
+          <w:highlight w:val="lightGray"/>
+        </w:rPr>
+      </w:pPr>
+      <w:r>
+        <w:rPr>
+          <w:rFonts w:ascii="Vazir" w:hAnsi="Vazir" w:cs="Vazir"/>
+          <w:b/>
+          <w:bCs/>
+          <w:sz w:val="24"/>
+          <w:szCs w:val="24"/>
+          <w:highlight w:val="lightGray"/>
         </w:rPr>
         <w:t>EffectiveDate</w:t>
       </w:r>
-      <w:proofErr w:type="spellEnd"/>
+      <w:r>
+        <w:rPr>
+          <w:rFonts w:ascii="Vazir" w:hAnsi="Vazir" w:cs="Vazir" w:hint="cs"/>
+          <w:b/>
+          <w:bCs/>
+          <w:sz w:val="24"/>
+          <w:szCs w:val="24"/>
+          <w:highlight w:val="lightGray"/>
+          <w:rtl/>
+        </w:rPr>
+        <w:t xml:space="preserve"> </w:t>
+      </w:r>
+      <w:r>
+        <w:rPr>
+          <w:rFonts w:ascii="Vazir" w:hAnsi="Vazir" w:cs="Vazir" w:hint="cs"/>
+          <w:sz w:val="24"/>
+          <w:szCs w:val="24"/>
+          <w:highlight w:val="lightGray"/>
+          <w:rtl/>
+          <w:lang w:bidi="fa-IR"/>
+        </w:rPr>
+        <w:t xml:space="preserve">این فیلد دستی توسط ما اضافه شده برای تعیین تاریخ معتبر بودن فیلد </w:t>
+      </w:r>
+      <w:r>
+        <w:rPr>
+          <w:rFonts w:ascii="Vazir" w:hAnsi="Vazir" w:cs="Vazir"/>
+          <w:sz w:val="24"/>
+          <w:szCs w:val="24"/>
+          <w:highlight w:val="lightGray"/>
+          <w:lang w:bidi="fa-IR"/>
+        </w:rPr>
+        <w:t>CurrentBinLocation</w:t>
+      </w:r>
     </w:p>
     <w:sectPr>
       <w:pgSz w:w="12240" w:h="15840"/>
@@ -2169,7 +5069,6 @@
   <w:style w:type="character" w:default="1" w:styleId="DefaultParagraphFont">
     <w:name w:val="Default Paragraph Font"/>
     <w:uiPriority w:val="1"/>
-    <w:semiHidden/>
     <w:unhideWhenUsed/>
   </w:style>
   <w:style w:type="table" w:default="1" w:styleId="TableNormal">

</xml_diff>